<commit_message>
me faltaba una t en interfaces
</commit_message>
<xml_diff>
--- a/Angular.docx
+++ b/Angular.docx
@@ -1,6 +1,6 @@
 
 <file path=word/document.xml><?xml version="1.0" encoding="utf-8"?>
-<w:document xmlns:wpc="http://schemas.microsoft.com/office/word/2010/wordprocessingCanvas" xmlns:mc="http://schemas.openxmlformats.org/markup-compatibility/2006" xmlns:o="urn:schemas-microsoft-com:office:office" xmlns:r="http://schemas.openxmlformats.org/officeDocument/2006/relationships" xmlns:m="http://schemas.openxmlformats.org/officeDocument/2006/math" xmlns:v="urn:schemas-microsoft-com:vml" xmlns:wp14="http://schemas.microsoft.com/office/word/2010/wordprocessingDrawing" xmlns:wp="http://schemas.openxmlformats.org/drawingml/2006/wordprocessingDrawing" xmlns:w10="urn:schemas-microsoft-com:office:word" xmlns:w="http://schemas.openxmlformats.org/wordprocessingml/2006/main" xmlns:w14="http://schemas.microsoft.com/office/word/2010/wordml" xmlns:wpg="http://schemas.microsoft.com/office/word/2010/wordprocessingGroup" xmlns:wpi="http://schemas.microsoft.com/office/word/2010/wordprocessingInk" xmlns:wne="http://schemas.microsoft.com/office/word/2006/wordml" xmlns:wps="http://schemas.microsoft.com/office/word/2010/wordprocessingShape" mc:Ignorable="w14 wp14">
+<w:document xmlns:wpc="http://schemas.microsoft.com/office/word/2010/wordprocessingCanvas" xmlns:cx="http://schemas.microsoft.com/office/drawing/2014/chartex" xmlns:cx1="http://schemas.microsoft.com/office/drawing/2015/9/8/chartex" xmlns:cx2="http://schemas.microsoft.com/office/drawing/2015/10/21/chartex" xmlns:cx3="http://schemas.microsoft.com/office/drawing/2016/5/9/chartex" xmlns:cx4="http://schemas.microsoft.com/office/drawing/2016/5/10/chartex" xmlns:cx5="http://schemas.microsoft.com/office/drawing/2016/5/11/chartex" xmlns:cx6="http://schemas.microsoft.com/office/drawing/2016/5/12/chartex" xmlns:cx7="http://schemas.microsoft.com/office/drawing/2016/5/13/chartex" xmlns:cx8="http://schemas.microsoft.com/office/drawing/2016/5/14/chartex" xmlns:mc="http://schemas.openxmlformats.org/markup-compatibility/2006" xmlns:aink="http://schemas.microsoft.com/office/drawing/2016/ink" xmlns:am3d="http://schemas.microsoft.com/office/drawing/2017/model3d" xmlns:o="urn:schemas-microsoft-com:office:office" xmlns:r="http://schemas.openxmlformats.org/officeDocument/2006/relationships" xmlns:m="http://schemas.openxmlformats.org/officeDocument/2006/math" xmlns:v="urn:schemas-microsoft-com:vml" xmlns:wp14="http://schemas.microsoft.com/office/word/2010/wordprocessingDrawing" xmlns:wp="http://schemas.openxmlformats.org/drawingml/2006/wordprocessingDrawing" xmlns:w10="urn:schemas-microsoft-com:office:word" xmlns:w="http://schemas.openxmlformats.org/wordprocessingml/2006/main" xmlns:w14="http://schemas.microsoft.com/office/word/2010/wordml" xmlns:w15="http://schemas.microsoft.com/office/word/2012/wordml" xmlns:w16cex="http://schemas.microsoft.com/office/word/2018/wordml/cex" xmlns:w16cid="http://schemas.microsoft.com/office/word/2016/wordml/cid" xmlns:w16="http://schemas.microsoft.com/office/word/2018/wordml" xmlns:w16se="http://schemas.microsoft.com/office/word/2015/wordml/symex" xmlns:wpg="http://schemas.microsoft.com/office/word/2010/wordprocessingGroup" xmlns:wpi="http://schemas.microsoft.com/office/word/2010/wordprocessingInk" xmlns:wne="http://schemas.microsoft.com/office/word/2006/wordml" xmlns:wps="http://schemas.microsoft.com/office/word/2010/wordprocessingShape" mc:Ignorable="w14 w15 w16se w16cid w16 w16cex wp14">
   <w:body>
     <w:p>
       <w:pPr>
@@ -73,86 +73,46 @@
           <w:lang w:val="es-ES"/>
         </w:rPr>
       </w:pPr>
-      <w:proofErr w:type="spellStart"/>
       <w:r>
         <w:rPr>
           <w:b/>
           <w:sz w:val="24"/>
           <w:lang w:val="es-ES"/>
         </w:rPr>
-        <w:t>Npm</w:t>
-      </w:r>
-      <w:proofErr w:type="spellEnd"/>
+        <w:t>Npm install –g @angular/cli</w:t>
+      </w:r>
+    </w:p>
+    <w:p>
+      <w:pPr>
+        <w:jc w:val="both"/>
+        <w:rPr>
+          <w:sz w:val="24"/>
+          <w:lang w:val="es-ES"/>
+        </w:rPr>
+      </w:pPr>
+      <w:r>
+        <w:rPr>
+          <w:sz w:val="24"/>
+          <w:lang w:val="es-ES"/>
+        </w:rPr>
+        <w:t>Y luego ejecutar el comando:</w:t>
+      </w:r>
+    </w:p>
+    <w:p>
+      <w:pPr>
+        <w:jc w:val="both"/>
+        <w:rPr>
+          <w:sz w:val="24"/>
+          <w:lang w:val="es-ES"/>
+        </w:rPr>
+      </w:pPr>
       <w:r>
         <w:rPr>
           <w:b/>
           <w:sz w:val="24"/>
           <w:lang w:val="es-ES"/>
         </w:rPr>
-        <w:t xml:space="preserve"> </w:t>
-      </w:r>
-      <w:proofErr w:type="spellStart"/>
-      <w:r>
-        <w:rPr>
-          <w:b/>
-          <w:sz w:val="24"/>
-          <w:lang w:val="es-ES"/>
-        </w:rPr>
-        <w:t>install</w:t>
-      </w:r>
-      <w:proofErr w:type="spellEnd"/>
-      <w:r>
-        <w:rPr>
-          <w:b/>
-          <w:sz w:val="24"/>
-          <w:lang w:val="es-ES"/>
-        </w:rPr>
-        <w:t xml:space="preserve"> –g @angular/cli</w:t>
-      </w:r>
-    </w:p>
-    <w:p>
-      <w:pPr>
-        <w:jc w:val="both"/>
-        <w:rPr>
-          <w:sz w:val="24"/>
-          <w:lang w:val="es-ES"/>
-        </w:rPr>
-      </w:pPr>
-      <w:r>
-        <w:rPr>
-          <w:sz w:val="24"/>
-          <w:lang w:val="es-ES"/>
-        </w:rPr>
-        <w:t>Y luego ejecutar el comando:</w:t>
-      </w:r>
-    </w:p>
-    <w:p>
-      <w:pPr>
-        <w:jc w:val="both"/>
-        <w:rPr>
-          <w:sz w:val="24"/>
-          <w:lang w:val="es-ES"/>
-        </w:rPr>
-      </w:pPr>
-      <w:proofErr w:type="spellStart"/>
-      <w:proofErr w:type="gramStart"/>
-      <w:r>
-        <w:rPr>
-          <w:b/>
-          <w:sz w:val="24"/>
-          <w:lang w:val="es-ES"/>
-        </w:rPr>
-        <w:t>ng</w:t>
-      </w:r>
-      <w:proofErr w:type="spellEnd"/>
-      <w:proofErr w:type="gramEnd"/>
-      <w:r>
-        <w:rPr>
-          <w:b/>
-          <w:sz w:val="24"/>
-          <w:lang w:val="es-ES"/>
-        </w:rPr>
-        <w:t xml:space="preserve"> </w:t>
+        <w:t xml:space="preserve">ng </w:t>
       </w:r>
       <w:r>
         <w:rPr>
@@ -226,8 +186,6 @@
           <w:lang w:eastAsia="es-AR"/>
         </w:rPr>
       </w:pPr>
-      <w:proofErr w:type="spellStart"/>
-      <w:proofErr w:type="gramStart"/>
       <w:r>
         <w:rPr>
           <w:rFonts w:ascii="Consolas" w:eastAsia="Times New Roman" w:hAnsi="Consolas" w:cs="Times New Roman"/>
@@ -238,8 +196,6 @@
         </w:rPr>
         <w:t>let</w:t>
       </w:r>
-      <w:proofErr w:type="spellEnd"/>
-      <w:proofErr w:type="gramEnd"/>
       <w:r>
         <w:rPr>
           <w:rFonts w:ascii="Consolas" w:eastAsia="Times New Roman" w:hAnsi="Consolas" w:cs="Times New Roman"/>
@@ -270,7 +226,6 @@
         </w:rPr>
         <w:t xml:space="preserve">: </w:t>
       </w:r>
-      <w:proofErr w:type="spellStart"/>
       <w:r>
         <w:rPr>
           <w:rFonts w:ascii="Consolas" w:eastAsia="Times New Roman" w:hAnsi="Consolas" w:cs="Times New Roman"/>
@@ -281,7 +236,6 @@
         </w:rPr>
         <w:t>string</w:t>
       </w:r>
-      <w:proofErr w:type="spellEnd"/>
       <w:r>
         <w:rPr>
           <w:rFonts w:ascii="Consolas" w:eastAsia="Times New Roman" w:hAnsi="Consolas" w:cs="Times New Roman"/>
@@ -300,29 +254,7 @@
           <w:szCs w:val="21"/>
           <w:lang w:eastAsia="es-AR"/>
         </w:rPr>
-        <w:t>"</w:t>
-      </w:r>
-      <w:proofErr w:type="spellStart"/>
-      <w:r>
-        <w:rPr>
-          <w:rFonts w:ascii="Consolas" w:eastAsia="Times New Roman" w:hAnsi="Consolas" w:cs="Times New Roman"/>
-          <w:color w:val="CE9178"/>
-          <w:sz w:val="24"/>
-          <w:szCs w:val="21"/>
-          <w:lang w:eastAsia="es-AR"/>
-        </w:rPr>
-        <w:t>joaquin</w:t>
-      </w:r>
-      <w:proofErr w:type="spellEnd"/>
-      <w:r>
-        <w:rPr>
-          <w:rFonts w:ascii="Consolas" w:eastAsia="Times New Roman" w:hAnsi="Consolas" w:cs="Times New Roman"/>
-          <w:color w:val="CE9178"/>
-          <w:sz w:val="24"/>
-          <w:szCs w:val="21"/>
-          <w:lang w:eastAsia="es-AR"/>
-        </w:rPr>
-        <w:t>"</w:t>
+        <w:t>"joaquin"</w:t>
       </w:r>
       <w:r>
         <w:rPr>
@@ -372,8 +304,6 @@
           <w:lang w:eastAsia="es-AR"/>
         </w:rPr>
       </w:pPr>
-      <w:proofErr w:type="spellStart"/>
-      <w:proofErr w:type="gramStart"/>
       <w:r>
         <w:rPr>
           <w:rFonts w:ascii="Consolas" w:eastAsia="Times New Roman" w:hAnsi="Consolas" w:cs="Times New Roman"/>
@@ -384,8 +314,6 @@
         </w:rPr>
         <w:t>let</w:t>
       </w:r>
-      <w:proofErr w:type="spellEnd"/>
-      <w:proofErr w:type="gramEnd"/>
       <w:r>
         <w:rPr>
           <w:rFonts w:ascii="Consolas" w:eastAsia="Times New Roman" w:hAnsi="Consolas" w:cs="Times New Roman"/>
@@ -396,7 +324,6 @@
         </w:rPr>
         <w:t xml:space="preserve"> </w:t>
       </w:r>
-      <w:proofErr w:type="spellStart"/>
       <w:r>
         <w:rPr>
           <w:rFonts w:ascii="Consolas" w:eastAsia="Times New Roman" w:hAnsi="Consolas" w:cs="Times New Roman"/>
@@ -407,7 +334,6 @@
         </w:rPr>
         <w:t>numberAndString</w:t>
       </w:r>
-      <w:proofErr w:type="spellEnd"/>
       <w:r>
         <w:rPr>
           <w:rFonts w:ascii="Consolas" w:eastAsia="Times New Roman" w:hAnsi="Consolas" w:cs="Times New Roman"/>
@@ -418,7 +344,6 @@
         </w:rPr>
         <w:t xml:space="preserve">: </w:t>
       </w:r>
-      <w:proofErr w:type="spellStart"/>
       <w:r>
         <w:rPr>
           <w:rFonts w:ascii="Consolas" w:eastAsia="Times New Roman" w:hAnsi="Consolas" w:cs="Times New Roman"/>
@@ -429,7 +354,6 @@
         </w:rPr>
         <w:t>number</w:t>
       </w:r>
-      <w:proofErr w:type="spellEnd"/>
       <w:r>
         <w:rPr>
           <w:rFonts w:ascii="Consolas" w:eastAsia="Times New Roman" w:hAnsi="Consolas" w:cs="Times New Roman"/>
@@ -440,7 +364,6 @@
         </w:rPr>
         <w:t xml:space="preserve"> | </w:t>
       </w:r>
-      <w:proofErr w:type="spellStart"/>
       <w:r>
         <w:rPr>
           <w:rFonts w:ascii="Consolas" w:eastAsia="Times New Roman" w:hAnsi="Consolas" w:cs="Times New Roman"/>
@@ -451,7 +374,6 @@
         </w:rPr>
         <w:t>string</w:t>
       </w:r>
-      <w:proofErr w:type="spellEnd"/>
       <w:r>
         <w:rPr>
           <w:rFonts w:ascii="Consolas" w:eastAsia="Times New Roman" w:hAnsi="Consolas" w:cs="Times New Roman"/>
@@ -508,8 +430,6 @@
           <w:lang w:eastAsia="es-AR"/>
         </w:rPr>
       </w:pPr>
-      <w:proofErr w:type="spellStart"/>
-      <w:proofErr w:type="gramStart"/>
       <w:r>
         <w:rPr>
           <w:rFonts w:ascii="Consolas" w:eastAsia="Times New Roman" w:hAnsi="Consolas" w:cs="Times New Roman"/>
@@ -520,8 +440,6 @@
         </w:rPr>
         <w:t>numberAndString</w:t>
       </w:r>
-      <w:proofErr w:type="spellEnd"/>
-      <w:proofErr w:type="gramEnd"/>
       <w:r>
         <w:rPr>
           <w:rFonts w:ascii="Consolas" w:eastAsia="Times New Roman" w:hAnsi="Consolas" w:cs="Times New Roman"/>
@@ -592,23 +510,7 @@
           <w:sz w:val="24"/>
           <w:lang w:val="es-ES"/>
         </w:rPr>
-        <w:t xml:space="preserve">Debemos especificarle al </w:t>
-      </w:r>
-      <w:proofErr w:type="spellStart"/>
-      <w:r>
-        <w:rPr>
-          <w:sz w:val="24"/>
-          <w:lang w:val="es-ES"/>
-        </w:rPr>
-        <w:t>array</w:t>
-      </w:r>
-      <w:proofErr w:type="spellEnd"/>
-      <w:r>
-        <w:rPr>
-          <w:sz w:val="24"/>
-          <w:lang w:val="es-ES"/>
-        </w:rPr>
-        <w:t xml:space="preserve"> que tipos de datos puede recibir:</w:t>
+        <w:t>Debemos especificarle al array que tipos de datos puede recibir:</w:t>
       </w:r>
     </w:p>
     <w:p>
@@ -623,8 +525,6 @@
           <w:lang w:eastAsia="es-AR"/>
         </w:rPr>
       </w:pPr>
-      <w:proofErr w:type="spellStart"/>
-      <w:proofErr w:type="gramStart"/>
       <w:r>
         <w:rPr>
           <w:rFonts w:ascii="Consolas" w:eastAsia="Times New Roman" w:hAnsi="Consolas" w:cs="Times New Roman"/>
@@ -635,8 +535,6 @@
         </w:rPr>
         <w:t>let</w:t>
       </w:r>
-      <w:proofErr w:type="spellEnd"/>
-      <w:proofErr w:type="gramEnd"/>
       <w:r>
         <w:rPr>
           <w:rFonts w:ascii="Consolas" w:eastAsia="Times New Roman" w:hAnsi="Consolas" w:cs="Times New Roman"/>
@@ -667,7 +565,6 @@
         </w:rPr>
         <w:t>: (</w:t>
       </w:r>
-      <w:proofErr w:type="spellStart"/>
       <w:r>
         <w:rPr>
           <w:rFonts w:ascii="Consolas" w:eastAsia="Times New Roman" w:hAnsi="Consolas" w:cs="Times New Roman"/>
@@ -678,7 +575,6 @@
         </w:rPr>
         <w:t>boolean</w:t>
       </w:r>
-      <w:proofErr w:type="spellEnd"/>
       <w:r>
         <w:rPr>
           <w:rFonts w:ascii="Consolas" w:eastAsia="Times New Roman" w:hAnsi="Consolas" w:cs="Times New Roman"/>
@@ -689,7 +585,6 @@
         </w:rPr>
         <w:t xml:space="preserve"> | </w:t>
       </w:r>
-      <w:proofErr w:type="spellStart"/>
       <w:r>
         <w:rPr>
           <w:rFonts w:ascii="Consolas" w:eastAsia="Times New Roman" w:hAnsi="Consolas" w:cs="Times New Roman"/>
@@ -700,7 +595,6 @@
         </w:rPr>
         <w:t>string</w:t>
       </w:r>
-      <w:proofErr w:type="spellEnd"/>
       <w:r>
         <w:rPr>
           <w:rFonts w:ascii="Consolas" w:eastAsia="Times New Roman" w:hAnsi="Consolas" w:cs="Times New Roman"/>
@@ -711,7 +605,6 @@
         </w:rPr>
         <w:t xml:space="preserve"> | </w:t>
       </w:r>
-      <w:proofErr w:type="spellStart"/>
       <w:r>
         <w:rPr>
           <w:rFonts w:ascii="Consolas" w:eastAsia="Times New Roman" w:hAnsi="Consolas" w:cs="Times New Roman"/>
@@ -722,7 +615,6 @@
         </w:rPr>
         <w:t>number</w:t>
       </w:r>
-      <w:proofErr w:type="spellEnd"/>
       <w:r>
         <w:rPr>
           <w:rFonts w:ascii="Consolas" w:eastAsia="Times New Roman" w:hAnsi="Consolas" w:cs="Times New Roman"/>
@@ -741,9 +633,18 @@
           <w:szCs w:val="21"/>
           <w:lang w:eastAsia="es-AR"/>
         </w:rPr>
-        <w:t>"</w:t>
-      </w:r>
-      <w:proofErr w:type="spellStart"/>
+        <w:t>"Bash"</w:t>
+      </w:r>
+      <w:r>
+        <w:rPr>
+          <w:rFonts w:ascii="Consolas" w:eastAsia="Times New Roman" w:hAnsi="Consolas" w:cs="Times New Roman"/>
+          <w:color w:val="D4D4D4"/>
+          <w:sz w:val="24"/>
+          <w:szCs w:val="21"/>
+          <w:lang w:eastAsia="es-AR"/>
+        </w:rPr>
+        <w:t xml:space="preserve">, </w:t>
+      </w:r>
       <w:r>
         <w:rPr>
           <w:rFonts w:ascii="Consolas" w:eastAsia="Times New Roman" w:hAnsi="Consolas" w:cs="Times New Roman"/>
@@ -752,60 +653,7 @@
           <w:szCs w:val="21"/>
           <w:lang w:eastAsia="es-AR"/>
         </w:rPr>
-        <w:t>Bash</w:t>
-      </w:r>
-      <w:proofErr w:type="spellEnd"/>
-      <w:r>
-        <w:rPr>
-          <w:rFonts w:ascii="Consolas" w:eastAsia="Times New Roman" w:hAnsi="Consolas" w:cs="Times New Roman"/>
-          <w:color w:val="CE9178"/>
-          <w:sz w:val="24"/>
-          <w:szCs w:val="21"/>
-          <w:lang w:eastAsia="es-AR"/>
-        </w:rPr>
-        <w:t>"</w:t>
-      </w:r>
-      <w:r>
-        <w:rPr>
-          <w:rFonts w:ascii="Consolas" w:eastAsia="Times New Roman" w:hAnsi="Consolas" w:cs="Times New Roman"/>
-          <w:color w:val="D4D4D4"/>
-          <w:sz w:val="24"/>
-          <w:szCs w:val="21"/>
-          <w:lang w:eastAsia="es-AR"/>
-        </w:rPr>
-        <w:t xml:space="preserve">, </w:t>
-      </w:r>
-      <w:r>
-        <w:rPr>
-          <w:rFonts w:ascii="Consolas" w:eastAsia="Times New Roman" w:hAnsi="Consolas" w:cs="Times New Roman"/>
-          <w:color w:val="CE9178"/>
-          <w:sz w:val="24"/>
-          <w:szCs w:val="21"/>
-          <w:lang w:eastAsia="es-AR"/>
-        </w:rPr>
-        <w:t>"</w:t>
-      </w:r>
-      <w:proofErr w:type="spellStart"/>
-      <w:r>
-        <w:rPr>
-          <w:rFonts w:ascii="Consolas" w:eastAsia="Times New Roman" w:hAnsi="Consolas" w:cs="Times New Roman"/>
-          <w:color w:val="CE9178"/>
-          <w:sz w:val="24"/>
-          <w:szCs w:val="21"/>
-          <w:lang w:eastAsia="es-AR"/>
-        </w:rPr>
-        <w:t>Counter</w:t>
-      </w:r>
-      <w:proofErr w:type="spellEnd"/>
-      <w:r>
-        <w:rPr>
-          <w:rFonts w:ascii="Consolas" w:eastAsia="Times New Roman" w:hAnsi="Consolas" w:cs="Times New Roman"/>
-          <w:color w:val="CE9178"/>
-          <w:sz w:val="24"/>
-          <w:szCs w:val="21"/>
-          <w:lang w:eastAsia="es-AR"/>
-        </w:rPr>
-        <w:t>"</w:t>
+        <w:t>"Counter"</w:t>
       </w:r>
       <w:r>
         <w:rPr>
@@ -850,8 +698,6 @@
           <w:lang w:eastAsia="es-AR"/>
         </w:rPr>
       </w:pPr>
-      <w:proofErr w:type="spellStart"/>
-      <w:proofErr w:type="gramStart"/>
       <w:r>
         <w:rPr>
           <w:rFonts w:ascii="Consolas" w:eastAsia="Times New Roman" w:hAnsi="Consolas" w:cs="Times New Roman"/>
@@ -882,7 +728,6 @@
         </w:rPr>
         <w:t>push</w:t>
       </w:r>
-      <w:proofErr w:type="spellEnd"/>
       <w:r>
         <w:rPr>
           <w:rFonts w:ascii="Consolas" w:eastAsia="Times New Roman" w:hAnsi="Consolas" w:cs="Times New Roman"/>
@@ -893,7 +738,6 @@
         </w:rPr>
         <w:t>(</w:t>
       </w:r>
-      <w:proofErr w:type="gramEnd"/>
       <w:r>
         <w:rPr>
           <w:rFonts w:ascii="Consolas" w:eastAsia="Times New Roman" w:hAnsi="Consolas" w:cs="Times New Roman"/>
@@ -939,16 +783,30 @@
         </w:rPr>
         <w:t xml:space="preserve">Para especificar los tipos de datos que recibe un objeto utilizamos una </w:t>
       </w:r>
-      <w:proofErr w:type="spellStart"/>
       <w:r>
         <w:rPr>
           <w:b/>
           <w:sz w:val="24"/>
           <w:lang w:val="es-ES"/>
         </w:rPr>
-        <w:t>inerface</w:t>
-      </w:r>
-      <w:proofErr w:type="spellEnd"/>
+        <w:t>in</w:t>
+      </w:r>
+      <w:r>
+        <w:rPr>
+          <w:b/>
+          <w:sz w:val="24"/>
+          <w:lang w:val="es-ES"/>
+        </w:rPr>
+        <w:t>t</w:t>
+      </w:r>
+      <w:r>
+        <w:rPr>
+          <w:b/>
+          <w:sz w:val="24"/>
+          <w:lang w:val="es-ES"/>
+        </w:rPr>
+        <w:t>erface</w:t>
+      </w:r>
       <w:r>
         <w:rPr>
           <w:sz w:val="24"/>
@@ -1014,7 +872,6 @@
           <w:lang w:eastAsia="es-AR"/>
         </w:rPr>
       </w:pPr>
-      <w:proofErr w:type="gramStart"/>
       <w:r>
         <w:rPr>
           <w:rFonts w:ascii="Consolas" w:eastAsia="Times New Roman" w:hAnsi="Consolas" w:cs="Times New Roman"/>
@@ -1025,7 +882,6 @@
         </w:rPr>
         <w:t>interface</w:t>
       </w:r>
-      <w:proofErr w:type="gramEnd"/>
       <w:r>
         <w:rPr>
           <w:rFonts w:ascii="Consolas" w:eastAsia="Times New Roman" w:hAnsi="Consolas" w:cs="Times New Roman"/>
@@ -1079,7 +935,6 @@
         </w:rPr>
         <w:t xml:space="preserve">    </w:t>
       </w:r>
-      <w:proofErr w:type="gramStart"/>
       <w:r>
         <w:rPr>
           <w:rFonts w:ascii="Consolas" w:eastAsia="Times New Roman" w:hAnsi="Consolas" w:cs="Times New Roman"/>
@@ -1090,7 +945,6 @@
         </w:rPr>
         <w:t>nombre</w:t>
       </w:r>
-      <w:proofErr w:type="gramEnd"/>
       <w:r>
         <w:rPr>
           <w:rFonts w:ascii="Consolas" w:eastAsia="Times New Roman" w:hAnsi="Consolas" w:cs="Times New Roman"/>
@@ -1101,7 +955,6 @@
         </w:rPr>
         <w:t xml:space="preserve">: </w:t>
       </w:r>
-      <w:proofErr w:type="spellStart"/>
       <w:r>
         <w:rPr>
           <w:rFonts w:ascii="Consolas" w:eastAsia="Times New Roman" w:hAnsi="Consolas" w:cs="Times New Roman"/>
@@ -1112,7 +965,6 @@
         </w:rPr>
         <w:t>string</w:t>
       </w:r>
-      <w:proofErr w:type="spellEnd"/>
       <w:r>
         <w:rPr>
           <w:rFonts w:ascii="Consolas" w:eastAsia="Times New Roman" w:hAnsi="Consolas" w:cs="Times New Roman"/>
@@ -1146,7 +998,6 @@
         </w:rPr>
         <w:t xml:space="preserve">    </w:t>
       </w:r>
-      <w:proofErr w:type="gramStart"/>
       <w:r>
         <w:rPr>
           <w:rFonts w:ascii="Consolas" w:eastAsia="Times New Roman" w:hAnsi="Consolas" w:cs="Times New Roman"/>
@@ -1157,7 +1008,6 @@
         </w:rPr>
         <w:t>hp</w:t>
       </w:r>
-      <w:proofErr w:type="gramEnd"/>
       <w:r>
         <w:rPr>
           <w:rFonts w:ascii="Consolas" w:eastAsia="Times New Roman" w:hAnsi="Consolas" w:cs="Times New Roman"/>
@@ -1168,7 +1018,6 @@
         </w:rPr>
         <w:t xml:space="preserve">: </w:t>
       </w:r>
-      <w:proofErr w:type="spellStart"/>
       <w:r>
         <w:rPr>
           <w:rFonts w:ascii="Consolas" w:eastAsia="Times New Roman" w:hAnsi="Consolas" w:cs="Times New Roman"/>
@@ -1179,7 +1028,6 @@
         </w:rPr>
         <w:t>number</w:t>
       </w:r>
-      <w:proofErr w:type="spellEnd"/>
       <w:r>
         <w:rPr>
           <w:rFonts w:ascii="Consolas" w:eastAsia="Times New Roman" w:hAnsi="Consolas" w:cs="Times New Roman"/>
@@ -1213,7 +1061,6 @@
         </w:rPr>
         <w:t xml:space="preserve">    </w:t>
       </w:r>
-      <w:proofErr w:type="gramStart"/>
       <w:r>
         <w:rPr>
           <w:rFonts w:ascii="Consolas" w:eastAsia="Times New Roman" w:hAnsi="Consolas" w:cs="Times New Roman"/>
@@ -1224,7 +1071,6 @@
         </w:rPr>
         <w:t>habilidades</w:t>
       </w:r>
-      <w:proofErr w:type="gramEnd"/>
       <w:r>
         <w:rPr>
           <w:rFonts w:ascii="Consolas" w:eastAsia="Times New Roman" w:hAnsi="Consolas" w:cs="Times New Roman"/>
@@ -1235,7 +1081,6 @@
         </w:rPr>
         <w:t xml:space="preserve">: </w:t>
       </w:r>
-      <w:proofErr w:type="spellStart"/>
       <w:r>
         <w:rPr>
           <w:rFonts w:ascii="Consolas" w:eastAsia="Times New Roman" w:hAnsi="Consolas" w:cs="Times New Roman"/>
@@ -1246,7 +1091,6 @@
         </w:rPr>
         <w:t>string</w:t>
       </w:r>
-      <w:proofErr w:type="spellEnd"/>
       <w:r>
         <w:rPr>
           <w:rFonts w:ascii="Consolas" w:eastAsia="Times New Roman" w:hAnsi="Consolas" w:cs="Times New Roman"/>
@@ -1280,8 +1124,6 @@
         </w:rPr>
         <w:t xml:space="preserve">    </w:t>
       </w:r>
-      <w:proofErr w:type="spellStart"/>
-      <w:proofErr w:type="gramStart"/>
       <w:r>
         <w:rPr>
           <w:rFonts w:ascii="Consolas" w:eastAsia="Times New Roman" w:hAnsi="Consolas" w:cs="Times New Roman"/>
@@ -1292,8 +1134,6 @@
         </w:rPr>
         <w:t>puebloNatal</w:t>
       </w:r>
-      <w:proofErr w:type="spellEnd"/>
-      <w:proofErr w:type="gramEnd"/>
       <w:r>
         <w:rPr>
           <w:rFonts w:ascii="Consolas" w:eastAsia="Times New Roman" w:hAnsi="Consolas" w:cs="Times New Roman"/>
@@ -1304,7 +1144,6 @@
         </w:rPr>
         <w:t xml:space="preserve">?: </w:t>
       </w:r>
-      <w:proofErr w:type="spellStart"/>
       <w:r>
         <w:rPr>
           <w:rFonts w:ascii="Consolas" w:eastAsia="Times New Roman" w:hAnsi="Consolas" w:cs="Times New Roman"/>
@@ -1315,7 +1154,6 @@
         </w:rPr>
         <w:t>string</w:t>
       </w:r>
-      <w:proofErr w:type="spellEnd"/>
     </w:p>
     <w:p>
       <w:pPr>
@@ -1365,8 +1203,6 @@
           <w:lang w:eastAsia="es-AR"/>
         </w:rPr>
       </w:pPr>
-      <w:proofErr w:type="spellStart"/>
-      <w:proofErr w:type="gramStart"/>
       <w:r>
         <w:rPr>
           <w:rFonts w:ascii="Consolas" w:eastAsia="Times New Roman" w:hAnsi="Consolas" w:cs="Times New Roman"/>
@@ -1378,8 +1214,6 @@
         <w:lastRenderedPageBreak/>
         <w:t>const</w:t>
       </w:r>
-      <w:proofErr w:type="spellEnd"/>
-      <w:proofErr w:type="gramEnd"/>
       <w:r>
         <w:rPr>
           <w:rFonts w:ascii="Consolas" w:eastAsia="Times New Roman" w:hAnsi="Consolas" w:cs="Times New Roman"/>
@@ -1453,7 +1287,6 @@
         </w:rPr>
         <w:t xml:space="preserve">    </w:t>
       </w:r>
-      <w:proofErr w:type="gramStart"/>
       <w:r>
         <w:rPr>
           <w:rFonts w:ascii="Consolas" w:eastAsia="Times New Roman" w:hAnsi="Consolas" w:cs="Times New Roman"/>
@@ -1462,18 +1295,7 @@
           <w:szCs w:val="21"/>
           <w:lang w:eastAsia="es-AR"/>
         </w:rPr>
-        <w:t>nombre</w:t>
-      </w:r>
-      <w:proofErr w:type="gramEnd"/>
-      <w:r>
-        <w:rPr>
-          <w:rFonts w:ascii="Consolas" w:eastAsia="Times New Roman" w:hAnsi="Consolas" w:cs="Times New Roman"/>
-          <w:color w:val="9CDCFE"/>
-          <w:sz w:val="24"/>
-          <w:szCs w:val="21"/>
-          <w:lang w:eastAsia="es-AR"/>
-        </w:rPr>
-        <w:t>:</w:t>
+        <w:t>nombre:</w:t>
       </w:r>
       <w:r>
         <w:rPr>
@@ -1493,29 +1315,7 @@
           <w:szCs w:val="21"/>
           <w:lang w:eastAsia="es-AR"/>
         </w:rPr>
-        <w:t>"</w:t>
-      </w:r>
-      <w:proofErr w:type="spellStart"/>
-      <w:r>
-        <w:rPr>
-          <w:rFonts w:ascii="Consolas" w:eastAsia="Times New Roman" w:hAnsi="Consolas" w:cs="Times New Roman"/>
-          <w:color w:val="CE9178"/>
-          <w:sz w:val="24"/>
-          <w:szCs w:val="21"/>
-          <w:lang w:eastAsia="es-AR"/>
-        </w:rPr>
-        <w:t>joaquin</w:t>
-      </w:r>
-      <w:proofErr w:type="spellEnd"/>
-      <w:r>
-        <w:rPr>
-          <w:rFonts w:ascii="Consolas" w:eastAsia="Times New Roman" w:hAnsi="Consolas" w:cs="Times New Roman"/>
-          <w:color w:val="CE9178"/>
-          <w:sz w:val="24"/>
-          <w:szCs w:val="21"/>
-          <w:lang w:eastAsia="es-AR"/>
-        </w:rPr>
-        <w:t>"</w:t>
+        <w:t>"joaquin"</w:t>
       </w:r>
       <w:r>
         <w:rPr>
@@ -1550,7 +1350,6 @@
         </w:rPr>
         <w:t xml:space="preserve">    </w:t>
       </w:r>
-      <w:proofErr w:type="gramStart"/>
       <w:r>
         <w:rPr>
           <w:rFonts w:ascii="Consolas" w:eastAsia="Times New Roman" w:hAnsi="Consolas" w:cs="Times New Roman"/>
@@ -1559,18 +1358,7 @@
           <w:szCs w:val="21"/>
           <w:lang w:eastAsia="es-AR"/>
         </w:rPr>
-        <w:t>hp</w:t>
-      </w:r>
-      <w:proofErr w:type="gramEnd"/>
-      <w:r>
-        <w:rPr>
-          <w:rFonts w:ascii="Consolas" w:eastAsia="Times New Roman" w:hAnsi="Consolas" w:cs="Times New Roman"/>
-          <w:color w:val="9CDCFE"/>
-          <w:sz w:val="24"/>
-          <w:szCs w:val="21"/>
-          <w:lang w:eastAsia="es-AR"/>
-        </w:rPr>
-        <w:t>:</w:t>
+        <w:t>hp:</w:t>
       </w:r>
       <w:r>
         <w:rPr>
@@ -1625,7 +1413,6 @@
         </w:rPr>
         <w:t xml:space="preserve">    </w:t>
       </w:r>
-      <w:proofErr w:type="gramStart"/>
       <w:r>
         <w:rPr>
           <w:rFonts w:ascii="Consolas" w:eastAsia="Times New Roman" w:hAnsi="Consolas" w:cs="Times New Roman"/>
@@ -1634,18 +1421,7 @@
           <w:szCs w:val="21"/>
           <w:lang w:eastAsia="es-AR"/>
         </w:rPr>
-        <w:t>habilidades</w:t>
-      </w:r>
-      <w:proofErr w:type="gramEnd"/>
-      <w:r>
-        <w:rPr>
-          <w:rFonts w:ascii="Consolas" w:eastAsia="Times New Roman" w:hAnsi="Consolas" w:cs="Times New Roman"/>
-          <w:color w:val="9CDCFE"/>
-          <w:sz w:val="24"/>
-          <w:szCs w:val="21"/>
-          <w:lang w:eastAsia="es-AR"/>
-        </w:rPr>
-        <w:t>:</w:t>
+        <w:t>habilidades:</w:t>
       </w:r>
       <w:r>
         <w:rPr>
@@ -1665,9 +1441,18 @@
           <w:szCs w:val="21"/>
           <w:lang w:eastAsia="es-AR"/>
         </w:rPr>
-        <w:t>"</w:t>
-      </w:r>
-      <w:proofErr w:type="spellStart"/>
+        <w:t>"Bash"</w:t>
+      </w:r>
+      <w:r>
+        <w:rPr>
+          <w:rFonts w:ascii="Consolas" w:eastAsia="Times New Roman" w:hAnsi="Consolas" w:cs="Times New Roman"/>
+          <w:color w:val="D4D4D4"/>
+          <w:sz w:val="24"/>
+          <w:szCs w:val="21"/>
+          <w:lang w:eastAsia="es-AR"/>
+        </w:rPr>
+        <w:t xml:space="preserve">, </w:t>
+      </w:r>
       <w:r>
         <w:rPr>
           <w:rFonts w:ascii="Consolas" w:eastAsia="Times New Roman" w:hAnsi="Consolas" w:cs="Times New Roman"/>
@@ -1676,9 +1461,18 @@
           <w:szCs w:val="21"/>
           <w:lang w:eastAsia="es-AR"/>
         </w:rPr>
-        <w:t>Bash</w:t>
-      </w:r>
-      <w:proofErr w:type="spellEnd"/>
+        <w:t>"Counter"</w:t>
+      </w:r>
+      <w:r>
+        <w:rPr>
+          <w:rFonts w:ascii="Consolas" w:eastAsia="Times New Roman" w:hAnsi="Consolas" w:cs="Times New Roman"/>
+          <w:color w:val="D4D4D4"/>
+          <w:sz w:val="24"/>
+          <w:szCs w:val="21"/>
+          <w:lang w:eastAsia="es-AR"/>
+        </w:rPr>
+        <w:t xml:space="preserve">, </w:t>
+      </w:r>
       <w:r>
         <w:rPr>
           <w:rFonts w:ascii="Consolas" w:eastAsia="Times New Roman" w:hAnsi="Consolas" w:cs="Times New Roman"/>
@@ -1687,91 +1481,7 @@
           <w:szCs w:val="21"/>
           <w:lang w:eastAsia="es-AR"/>
         </w:rPr>
-        <w:t>"</w:t>
-      </w:r>
-      <w:r>
-        <w:rPr>
-          <w:rFonts w:ascii="Consolas" w:eastAsia="Times New Roman" w:hAnsi="Consolas" w:cs="Times New Roman"/>
-          <w:color w:val="D4D4D4"/>
-          <w:sz w:val="24"/>
-          <w:szCs w:val="21"/>
-          <w:lang w:eastAsia="es-AR"/>
-        </w:rPr>
-        <w:t xml:space="preserve">, </w:t>
-      </w:r>
-      <w:r>
-        <w:rPr>
-          <w:rFonts w:ascii="Consolas" w:eastAsia="Times New Roman" w:hAnsi="Consolas" w:cs="Times New Roman"/>
-          <w:color w:val="CE9178"/>
-          <w:sz w:val="24"/>
-          <w:szCs w:val="21"/>
-          <w:lang w:eastAsia="es-AR"/>
-        </w:rPr>
-        <w:t>"</w:t>
-      </w:r>
-      <w:proofErr w:type="spellStart"/>
-      <w:r>
-        <w:rPr>
-          <w:rFonts w:ascii="Consolas" w:eastAsia="Times New Roman" w:hAnsi="Consolas" w:cs="Times New Roman"/>
-          <w:color w:val="CE9178"/>
-          <w:sz w:val="24"/>
-          <w:szCs w:val="21"/>
-          <w:lang w:eastAsia="es-AR"/>
-        </w:rPr>
-        <w:t>Counter</w:t>
-      </w:r>
-      <w:proofErr w:type="spellEnd"/>
-      <w:r>
-        <w:rPr>
-          <w:rFonts w:ascii="Consolas" w:eastAsia="Times New Roman" w:hAnsi="Consolas" w:cs="Times New Roman"/>
-          <w:color w:val="CE9178"/>
-          <w:sz w:val="24"/>
-          <w:szCs w:val="21"/>
-          <w:lang w:eastAsia="es-AR"/>
-        </w:rPr>
-        <w:t>"</w:t>
-      </w:r>
-      <w:r>
-        <w:rPr>
-          <w:rFonts w:ascii="Consolas" w:eastAsia="Times New Roman" w:hAnsi="Consolas" w:cs="Times New Roman"/>
-          <w:color w:val="D4D4D4"/>
-          <w:sz w:val="24"/>
-          <w:szCs w:val="21"/>
-          <w:lang w:eastAsia="es-AR"/>
-        </w:rPr>
-        <w:t xml:space="preserve">, </w:t>
-      </w:r>
-      <w:r>
-        <w:rPr>
-          <w:rFonts w:ascii="Consolas" w:eastAsia="Times New Roman" w:hAnsi="Consolas" w:cs="Times New Roman"/>
-          <w:color w:val="CE9178"/>
-          <w:sz w:val="24"/>
-          <w:szCs w:val="21"/>
-          <w:lang w:eastAsia="es-AR"/>
-        </w:rPr>
-        <w:t>"</w:t>
-      </w:r>
-      <w:proofErr w:type="spellStart"/>
-      <w:r>
-        <w:rPr>
-          <w:rFonts w:ascii="Consolas" w:eastAsia="Times New Roman" w:hAnsi="Consolas" w:cs="Times New Roman"/>
-          <w:color w:val="CE9178"/>
-          <w:sz w:val="24"/>
-          <w:szCs w:val="21"/>
-          <w:lang w:eastAsia="es-AR"/>
-        </w:rPr>
-        <w:t>Healing</w:t>
-      </w:r>
-      <w:proofErr w:type="spellEnd"/>
-      <w:r>
-        <w:rPr>
-          <w:rFonts w:ascii="Consolas" w:eastAsia="Times New Roman" w:hAnsi="Consolas" w:cs="Times New Roman"/>
-          <w:color w:val="CE9178"/>
-          <w:sz w:val="24"/>
-          <w:szCs w:val="21"/>
-          <w:lang w:eastAsia="es-AR"/>
-        </w:rPr>
-        <w:t>"</w:t>
+        <w:t>"Healing"</w:t>
       </w:r>
       <w:r>
         <w:rPr>
@@ -1832,7 +1542,6 @@
           <w:lang w:eastAsia="es-AR"/>
         </w:rPr>
       </w:pPr>
-      <w:proofErr w:type="spellStart"/>
       <w:r>
         <w:rPr>
           <w:rFonts w:ascii="Consolas" w:eastAsia="Times New Roman" w:hAnsi="Consolas" w:cs="Times New Roman"/>
@@ -1863,7 +1572,6 @@
         </w:rPr>
         <w:t>puebloNatal</w:t>
       </w:r>
-      <w:proofErr w:type="spellEnd"/>
       <w:r>
         <w:rPr>
           <w:rFonts w:ascii="Consolas" w:eastAsia="Times New Roman" w:hAnsi="Consolas" w:cs="Times New Roman"/>
@@ -1920,8 +1628,6 @@
           <w:lang w:eastAsia="es-AR"/>
         </w:rPr>
       </w:pPr>
-      <w:proofErr w:type="spellStart"/>
-      <w:proofErr w:type="gramStart"/>
       <w:r>
         <w:rPr>
           <w:rFonts w:ascii="Consolas" w:eastAsia="Times New Roman" w:hAnsi="Consolas" w:cs="Times New Roman"/>
@@ -1952,27 +1658,15 @@
         </w:rPr>
         <w:t>table</w:t>
       </w:r>
-      <w:proofErr w:type="spellEnd"/>
-      <w:r>
-        <w:rPr>
-          <w:rFonts w:ascii="Consolas" w:eastAsia="Times New Roman" w:hAnsi="Consolas" w:cs="Times New Roman"/>
-          <w:color w:val="D4D4D4"/>
-          <w:sz w:val="24"/>
-          <w:szCs w:val="21"/>
-          <w:lang w:eastAsia="es-AR"/>
-        </w:rPr>
-        <w:t>(</w:t>
-      </w:r>
-      <w:proofErr w:type="gramEnd"/>
-      <w:r>
-        <w:rPr>
-          <w:rFonts w:ascii="Consolas" w:eastAsia="Times New Roman" w:hAnsi="Consolas" w:cs="Times New Roman"/>
-          <w:color w:val="D4D4D4"/>
-          <w:sz w:val="24"/>
-          <w:szCs w:val="21"/>
-          <w:lang w:eastAsia="es-AR"/>
-        </w:rPr>
-        <w:t xml:space="preserve"> </w:t>
+      <w:r>
+        <w:rPr>
+          <w:rFonts w:ascii="Consolas" w:eastAsia="Times New Roman" w:hAnsi="Consolas" w:cs="Times New Roman"/>
+          <w:color w:val="D4D4D4"/>
+          <w:sz w:val="24"/>
+          <w:szCs w:val="21"/>
+          <w:lang w:eastAsia="es-AR"/>
+        </w:rPr>
+        <w:t xml:space="preserve">( </w:t>
       </w:r>
       <w:r>
         <w:rPr>
@@ -2049,8 +1743,6 @@
           <w:lang w:eastAsia="es-AR"/>
         </w:rPr>
       </w:pPr>
-      <w:proofErr w:type="spellStart"/>
-      <w:proofErr w:type="gramStart"/>
       <w:r>
         <w:rPr>
           <w:rFonts w:ascii="Consolas" w:eastAsia="Times New Roman" w:hAnsi="Consolas" w:cs="Times New Roman"/>
@@ -2061,8 +1753,6 @@
         </w:rPr>
         <w:t>function</w:t>
       </w:r>
-      <w:proofErr w:type="spellEnd"/>
-      <w:proofErr w:type="gramEnd"/>
       <w:r>
         <w:rPr>
           <w:rFonts w:ascii="Consolas" w:eastAsia="Times New Roman" w:hAnsi="Consolas" w:cs="Times New Roman"/>
@@ -2113,7 +1803,6 @@
         </w:rPr>
         <w:t xml:space="preserve">: </w:t>
       </w:r>
-      <w:proofErr w:type="spellStart"/>
       <w:r>
         <w:rPr>
           <w:rFonts w:ascii="Consolas" w:eastAsia="Times New Roman" w:hAnsi="Consolas" w:cs="Times New Roman"/>
@@ -2124,7 +1813,6 @@
         </w:rPr>
         <w:t>number</w:t>
       </w:r>
-      <w:proofErr w:type="spellEnd"/>
       <w:r>
         <w:rPr>
           <w:rFonts w:ascii="Consolas" w:eastAsia="Times New Roman" w:hAnsi="Consolas" w:cs="Times New Roman"/>
@@ -2155,7 +1843,6 @@
         </w:rPr>
         <w:t xml:space="preserve">: </w:t>
       </w:r>
-      <w:proofErr w:type="spellStart"/>
       <w:r>
         <w:rPr>
           <w:rFonts w:ascii="Consolas" w:eastAsia="Times New Roman" w:hAnsi="Consolas" w:cs="Times New Roman"/>
@@ -2166,7 +1853,6 @@
         </w:rPr>
         <w:t>number</w:t>
       </w:r>
-      <w:proofErr w:type="spellEnd"/>
       <w:r>
         <w:rPr>
           <w:rFonts w:ascii="Consolas" w:eastAsia="Times New Roman" w:hAnsi="Consolas" w:cs="Times New Roman"/>
@@ -2177,7 +1863,6 @@
         </w:rPr>
         <w:t xml:space="preserve">): </w:t>
       </w:r>
-      <w:proofErr w:type="spellStart"/>
       <w:r>
         <w:rPr>
           <w:rFonts w:ascii="Consolas" w:eastAsia="Times New Roman" w:hAnsi="Consolas" w:cs="Times New Roman"/>
@@ -2188,7 +1873,6 @@
         </w:rPr>
         <w:t>number</w:t>
       </w:r>
-      <w:proofErr w:type="spellEnd"/>
       <w:r>
         <w:rPr>
           <w:rFonts w:ascii="Consolas" w:eastAsia="Times New Roman" w:hAnsi="Consolas" w:cs="Times New Roman"/>
@@ -2222,8 +1906,6 @@
         </w:rPr>
         <w:t xml:space="preserve">    </w:t>
       </w:r>
-      <w:proofErr w:type="spellStart"/>
-      <w:proofErr w:type="gramStart"/>
       <w:r>
         <w:rPr>
           <w:rFonts w:ascii="Consolas" w:eastAsia="Times New Roman" w:hAnsi="Consolas" w:cs="Times New Roman"/>
@@ -2234,8 +1916,6 @@
         </w:rPr>
         <w:t>return</w:t>
       </w:r>
-      <w:proofErr w:type="spellEnd"/>
-      <w:proofErr w:type="gramEnd"/>
       <w:r>
         <w:rPr>
           <w:rFonts w:ascii="Consolas" w:eastAsia="Times New Roman" w:hAnsi="Consolas" w:cs="Times New Roman"/>
@@ -2335,8 +2015,6 @@
           <w:lang w:eastAsia="es-AR"/>
         </w:rPr>
       </w:pPr>
-      <w:proofErr w:type="spellStart"/>
-      <w:proofErr w:type="gramStart"/>
       <w:r>
         <w:rPr>
           <w:rFonts w:ascii="Consolas" w:eastAsia="Times New Roman" w:hAnsi="Consolas" w:cs="Times New Roman"/>
@@ -2347,8 +2025,6 @@
         </w:rPr>
         <w:t>const</w:t>
       </w:r>
-      <w:proofErr w:type="spellEnd"/>
-      <w:proofErr w:type="gramEnd"/>
       <w:r>
         <w:rPr>
           <w:rFonts w:ascii="Consolas" w:eastAsia="Times New Roman" w:hAnsi="Consolas" w:cs="Times New Roman"/>
@@ -2540,41 +2216,13 @@
           <w:lang w:val="es-ES"/>
         </w:rPr>
       </w:pPr>
-      <w:proofErr w:type="spellStart"/>
       <w:r>
         <w:rPr>
           <w:b/>
           <w:sz w:val="24"/>
           <w:lang w:val="es-ES"/>
         </w:rPr>
-        <w:t>Arrow</w:t>
-      </w:r>
-      <w:proofErr w:type="spellEnd"/>
-      <w:r>
-        <w:rPr>
-          <w:b/>
-          <w:sz w:val="24"/>
-          <w:lang w:val="es-ES"/>
-        </w:rPr>
-        <w:t xml:space="preserve"> </w:t>
-      </w:r>
-      <w:proofErr w:type="spellStart"/>
-      <w:r>
-        <w:rPr>
-          <w:b/>
-          <w:sz w:val="24"/>
-          <w:lang w:val="es-ES"/>
-        </w:rPr>
-        <w:t>function</w:t>
-      </w:r>
-      <w:proofErr w:type="spellEnd"/>
-      <w:r>
-        <w:rPr>
-          <w:b/>
-          <w:sz w:val="24"/>
-          <w:lang w:val="es-ES"/>
-        </w:rPr>
-        <w:t>:</w:t>
+        <w:t>Arrow function:</w:t>
       </w:r>
     </w:p>
     <w:p>
@@ -2589,8 +2237,6 @@
           <w:lang w:eastAsia="es-AR"/>
         </w:rPr>
       </w:pPr>
-      <w:proofErr w:type="spellStart"/>
-      <w:proofErr w:type="gramStart"/>
       <w:r>
         <w:rPr>
           <w:rFonts w:ascii="Consolas" w:eastAsia="Times New Roman" w:hAnsi="Consolas" w:cs="Times New Roman"/>
@@ -2601,8 +2247,6 @@
         </w:rPr>
         <w:t>const</w:t>
       </w:r>
-      <w:proofErr w:type="spellEnd"/>
-      <w:proofErr w:type="gramEnd"/>
       <w:r>
         <w:rPr>
           <w:rFonts w:ascii="Consolas" w:eastAsia="Times New Roman" w:hAnsi="Consolas" w:cs="Times New Roman"/>
@@ -2613,7 +2257,6 @@
         </w:rPr>
         <w:t xml:space="preserve"> </w:t>
       </w:r>
-      <w:proofErr w:type="spellStart"/>
       <w:r>
         <w:rPr>
           <w:rFonts w:ascii="Consolas" w:eastAsia="Times New Roman" w:hAnsi="Consolas" w:cs="Times New Roman"/>
@@ -2624,7 +2267,6 @@
         </w:rPr>
         <w:t>sumarFlecha</w:t>
       </w:r>
-      <w:proofErr w:type="spellEnd"/>
       <w:r>
         <w:rPr>
           <w:rFonts w:ascii="Consolas" w:eastAsia="Times New Roman" w:hAnsi="Consolas" w:cs="Times New Roman"/>
@@ -2655,7 +2297,6 @@
         </w:rPr>
         <w:t xml:space="preserve">: </w:t>
       </w:r>
-      <w:proofErr w:type="spellStart"/>
       <w:r>
         <w:rPr>
           <w:rFonts w:ascii="Consolas" w:eastAsia="Times New Roman" w:hAnsi="Consolas" w:cs="Times New Roman"/>
@@ -2666,7 +2307,6 @@
         </w:rPr>
         <w:t>number</w:t>
       </w:r>
-      <w:proofErr w:type="spellEnd"/>
       <w:r>
         <w:rPr>
           <w:rFonts w:ascii="Consolas" w:eastAsia="Times New Roman" w:hAnsi="Consolas" w:cs="Times New Roman"/>
@@ -2697,7 +2337,6 @@
         </w:rPr>
         <w:t xml:space="preserve">: </w:t>
       </w:r>
-      <w:proofErr w:type="spellStart"/>
       <w:r>
         <w:rPr>
           <w:rFonts w:ascii="Consolas" w:eastAsia="Times New Roman" w:hAnsi="Consolas" w:cs="Times New Roman"/>
@@ -2708,7 +2347,6 @@
         </w:rPr>
         <w:t>number</w:t>
       </w:r>
-      <w:proofErr w:type="spellEnd"/>
       <w:r>
         <w:rPr>
           <w:rFonts w:ascii="Consolas" w:eastAsia="Times New Roman" w:hAnsi="Consolas" w:cs="Times New Roman"/>
@@ -2719,7 +2357,6 @@
         </w:rPr>
         <w:t>):</w:t>
       </w:r>
-      <w:proofErr w:type="spellStart"/>
       <w:r>
         <w:rPr>
           <w:rFonts w:ascii="Consolas" w:eastAsia="Times New Roman" w:hAnsi="Consolas" w:cs="Times New Roman"/>
@@ -2730,7 +2367,6 @@
         </w:rPr>
         <w:t>number</w:t>
       </w:r>
-      <w:proofErr w:type="spellEnd"/>
       <w:r>
         <w:rPr>
           <w:rFonts w:ascii="Consolas" w:eastAsia="Times New Roman" w:hAnsi="Consolas" w:cs="Times New Roman"/>
@@ -2784,8 +2420,6 @@
         </w:rPr>
         <w:t>   </w:t>
       </w:r>
-      <w:proofErr w:type="spellStart"/>
-      <w:proofErr w:type="gramStart"/>
       <w:r>
         <w:rPr>
           <w:rFonts w:ascii="Consolas" w:eastAsia="Times New Roman" w:hAnsi="Consolas" w:cs="Times New Roman"/>
@@ -2796,8 +2430,6 @@
         </w:rPr>
         <w:t>return</w:t>
       </w:r>
-      <w:proofErr w:type="spellEnd"/>
-      <w:proofErr w:type="gramEnd"/>
       <w:r>
         <w:rPr>
           <w:rFonts w:ascii="Consolas" w:eastAsia="Times New Roman" w:hAnsi="Consolas" w:cs="Times New Roman"/>
@@ -2899,8 +2531,6 @@
           <w:lang w:eastAsia="es-AR"/>
         </w:rPr>
       </w:pPr>
-      <w:proofErr w:type="spellStart"/>
-      <w:proofErr w:type="gramStart"/>
       <w:r>
         <w:rPr>
           <w:rFonts w:ascii="Consolas" w:eastAsia="Times New Roman" w:hAnsi="Consolas" w:cs="Times New Roman"/>
@@ -2911,8 +2541,6 @@
         </w:rPr>
         <w:t>function</w:t>
       </w:r>
-      <w:proofErr w:type="spellEnd"/>
-      <w:proofErr w:type="gramEnd"/>
       <w:r>
         <w:rPr>
           <w:rFonts w:ascii="Consolas" w:eastAsia="Times New Roman" w:hAnsi="Consolas" w:cs="Times New Roman"/>
@@ -2963,7 +2591,6 @@
         </w:rPr>
         <w:t xml:space="preserve">: </w:t>
       </w:r>
-      <w:proofErr w:type="spellStart"/>
       <w:r>
         <w:rPr>
           <w:rFonts w:ascii="Consolas" w:eastAsia="Times New Roman" w:hAnsi="Consolas" w:cs="Times New Roman"/>
@@ -2974,7 +2601,6 @@
         </w:rPr>
         <w:t>number</w:t>
       </w:r>
-      <w:proofErr w:type="spellEnd"/>
       <w:r>
         <w:rPr>
           <w:rFonts w:ascii="Consolas" w:eastAsia="Times New Roman" w:hAnsi="Consolas" w:cs="Times New Roman"/>
@@ -3005,7 +2631,6 @@
         </w:rPr>
         <w:t xml:space="preserve">?: </w:t>
       </w:r>
-      <w:proofErr w:type="spellStart"/>
       <w:r>
         <w:rPr>
           <w:rFonts w:ascii="Consolas" w:eastAsia="Times New Roman" w:hAnsi="Consolas" w:cs="Times New Roman"/>
@@ -3016,7 +2641,6 @@
         </w:rPr>
         <w:t>number</w:t>
       </w:r>
-      <w:proofErr w:type="spellEnd"/>
       <w:r>
         <w:rPr>
           <w:rFonts w:ascii="Consolas" w:eastAsia="Times New Roman" w:hAnsi="Consolas" w:cs="Times New Roman"/>
@@ -3047,7 +2671,6 @@
         </w:rPr>
         <w:t xml:space="preserve">: </w:t>
       </w:r>
-      <w:proofErr w:type="spellStart"/>
       <w:r>
         <w:rPr>
           <w:rFonts w:ascii="Consolas" w:eastAsia="Times New Roman" w:hAnsi="Consolas" w:cs="Times New Roman"/>
@@ -3058,7 +2681,6 @@
         </w:rPr>
         <w:t>number</w:t>
       </w:r>
-      <w:proofErr w:type="spellEnd"/>
       <w:r>
         <w:rPr>
           <w:rFonts w:ascii="Consolas" w:eastAsia="Times New Roman" w:hAnsi="Consolas" w:cs="Times New Roman"/>
@@ -3112,8 +2734,6 @@
         </w:rPr>
         <w:t xml:space="preserve">    </w:t>
       </w:r>
-      <w:proofErr w:type="spellStart"/>
-      <w:proofErr w:type="gramStart"/>
       <w:r>
         <w:rPr>
           <w:rFonts w:ascii="Consolas" w:eastAsia="Times New Roman" w:hAnsi="Consolas" w:cs="Times New Roman"/>
@@ -3124,8 +2744,6 @@
         </w:rPr>
         <w:t>return</w:t>
       </w:r>
-      <w:proofErr w:type="spellEnd"/>
-      <w:proofErr w:type="gramEnd"/>
       <w:r>
         <w:rPr>
           <w:rFonts w:ascii="Consolas" w:eastAsia="Times New Roman" w:hAnsi="Consolas" w:cs="Times New Roman"/>
@@ -3215,8 +2833,6 @@
           <w:lang w:eastAsia="es-AR"/>
         </w:rPr>
       </w:pPr>
-      <w:proofErr w:type="spellStart"/>
-      <w:proofErr w:type="gramStart"/>
       <w:r>
         <w:rPr>
           <w:rFonts w:ascii="Consolas" w:eastAsia="Times New Roman" w:hAnsi="Consolas" w:cs="Times New Roman"/>
@@ -3227,8 +2843,6 @@
         </w:rPr>
         <w:t>const</w:t>
       </w:r>
-      <w:proofErr w:type="spellEnd"/>
-      <w:proofErr w:type="gramEnd"/>
       <w:r>
         <w:rPr>
           <w:rFonts w:ascii="Consolas" w:eastAsia="Times New Roman" w:hAnsi="Consolas" w:cs="Times New Roman"/>
@@ -3239,7 +2853,6 @@
         </w:rPr>
         <w:t xml:space="preserve"> </w:t>
       </w:r>
-      <w:proofErr w:type="spellStart"/>
       <w:r>
         <w:rPr>
           <w:rFonts w:ascii="Consolas" w:eastAsia="Times New Roman" w:hAnsi="Consolas" w:cs="Times New Roman"/>
@@ -3250,7 +2863,6 @@
         </w:rPr>
         <w:t>resultadoMultiplicacion</w:t>
       </w:r>
-      <w:proofErr w:type="spellEnd"/>
       <w:r>
         <w:rPr>
           <w:rFonts w:ascii="Consolas" w:eastAsia="Times New Roman" w:hAnsi="Consolas" w:cs="Times New Roman"/>
@@ -3394,7 +3006,6 @@
         </w:rPr>
         <w:t>(</w:t>
       </w:r>
-      <w:proofErr w:type="spellStart"/>
       <w:r>
         <w:rPr>
           <w:rFonts w:ascii="Consolas" w:eastAsia="Times New Roman" w:hAnsi="Consolas" w:cs="Times New Roman"/>
@@ -3405,7 +3016,6 @@
         </w:rPr>
         <w:t>resultadoMultiplicacion</w:t>
       </w:r>
-      <w:proofErr w:type="spellEnd"/>
       <w:r>
         <w:rPr>
           <w:rFonts w:ascii="Consolas" w:eastAsia="Times New Roman" w:hAnsi="Consolas" w:cs="Times New Roman"/>
@@ -3461,8 +3071,6 @@
           <w:lang w:val="es-ES"/>
         </w:rPr>
       </w:pPr>
-      <w:bookmarkStart w:id="0" w:name="_GoBack"/>
-      <w:bookmarkEnd w:id="0"/>
     </w:p>
     <w:sectPr>
       <w:pgSz w:w="11906" w:h="16838"/>
@@ -3475,7 +3083,7 @@
 </file>
 
 <file path=word/styles.xml><?xml version="1.0" encoding="utf-8"?>
-<w:styles xmlns:mc="http://schemas.openxmlformats.org/markup-compatibility/2006" xmlns:r="http://schemas.openxmlformats.org/officeDocument/2006/relationships" xmlns:w="http://schemas.openxmlformats.org/wordprocessingml/2006/main" xmlns:w14="http://schemas.microsoft.com/office/word/2010/wordml" mc:Ignorable="w14">
+<w:styles xmlns:mc="http://schemas.openxmlformats.org/markup-compatibility/2006" xmlns:r="http://schemas.openxmlformats.org/officeDocument/2006/relationships" xmlns:w="http://schemas.openxmlformats.org/wordprocessingml/2006/main" xmlns:w14="http://schemas.microsoft.com/office/word/2010/wordml" xmlns:w15="http://schemas.microsoft.com/office/word/2012/wordml" xmlns:w16cex="http://schemas.microsoft.com/office/word/2018/wordml/cex" xmlns:w16cid="http://schemas.microsoft.com/office/word/2016/wordml/cid" xmlns:w16="http://schemas.microsoft.com/office/word/2018/wordml" xmlns:w16se="http://schemas.microsoft.com/office/word/2015/wordml/symex" mc:Ignorable="w14 w15 w16se w16cid w16 w16cex">
   <w:docDefaults>
     <w:rPrDefault>
       <w:rPr>
@@ -3491,373 +3099,383 @@
       </w:pPr>
     </w:pPrDefault>
   </w:docDefaults>
-  <w:latentStyles w:defLockedState="0" w:defUIPriority="99" w:defSemiHidden="1" w:defUnhideWhenUsed="1" w:defQFormat="0" w:count="267">
-    <w:lsdException w:name="Normal" w:semiHidden="0" w:uiPriority="0" w:unhideWhenUsed="0" w:qFormat="1"/>
-    <w:lsdException w:name="heading 1" w:semiHidden="0" w:uiPriority="9" w:unhideWhenUsed="0" w:qFormat="1"/>
-    <w:lsdException w:name="heading 2" w:uiPriority="9" w:qFormat="1"/>
-    <w:lsdException w:name="heading 3" w:uiPriority="9" w:qFormat="1"/>
-    <w:lsdException w:name="heading 4" w:uiPriority="9" w:qFormat="1"/>
-    <w:lsdException w:name="heading 5" w:uiPriority="9" w:qFormat="1"/>
-    <w:lsdException w:name="heading 6" w:uiPriority="9" w:qFormat="1"/>
-    <w:lsdException w:name="heading 7" w:uiPriority="9" w:qFormat="1"/>
-    <w:lsdException w:name="heading 8" w:uiPriority="9" w:qFormat="1"/>
-    <w:lsdException w:name="heading 9" w:uiPriority="9" w:qFormat="1"/>
-    <w:lsdException w:name="toc 1" w:uiPriority="39"/>
-    <w:lsdException w:name="toc 2" w:uiPriority="39"/>
-    <w:lsdException w:name="toc 3" w:uiPriority="39"/>
-    <w:lsdException w:name="toc 4" w:uiPriority="39"/>
-    <w:lsdException w:name="toc 5" w:uiPriority="39"/>
-    <w:lsdException w:name="toc 6" w:uiPriority="39"/>
-    <w:lsdException w:name="toc 7" w:uiPriority="39"/>
-    <w:lsdException w:name="toc 8" w:uiPriority="39"/>
-    <w:lsdException w:name="toc 9" w:uiPriority="39"/>
-    <w:lsdException w:name="caption" w:uiPriority="35" w:qFormat="1"/>
-    <w:lsdException w:name="Title" w:semiHidden="0" w:uiPriority="10" w:unhideWhenUsed="0" w:qFormat="1"/>
-    <w:lsdException w:name="Default Paragraph Font" w:uiPriority="1"/>
-    <w:lsdException w:name="Subtitle" w:semiHidden="0" w:uiPriority="11" w:unhideWhenUsed="0" w:qFormat="1"/>
-    <w:lsdException w:name="Strong" w:semiHidden="0" w:uiPriority="22" w:unhideWhenUsed="0" w:qFormat="1"/>
-    <w:lsdException w:name="Emphasis" w:semiHidden="0" w:uiPriority="20" w:unhideWhenUsed="0" w:qFormat="1"/>
-    <w:lsdException w:name="Table Grid" w:semiHidden="0" w:uiPriority="59" w:unhideWhenUsed="0"/>
-    <w:lsdException w:name="Placeholder Text" w:unhideWhenUsed="0"/>
-    <w:lsdException w:name="No Spacing" w:semiHidden="0" w:uiPriority="1" w:unhideWhenUsed="0" w:qFormat="1"/>
-    <w:lsdException w:name="Light Shading" w:semiHidden="0" w:uiPriority="60" w:unhideWhenUsed="0"/>
-    <w:lsdException w:name="Light List" w:semiHidden="0" w:uiPriority="61" w:unhideWhenUsed="0"/>
-    <w:lsdException w:name="Light Grid" w:semiHidden="0" w:uiPriority="62" w:unhideWhenUsed="0"/>
-    <w:lsdException w:name="Medium Shading 1" w:semiHidden="0" w:uiPriority="63" w:unhideWhenUsed="0"/>
-    <w:lsdException w:name="Medium Shading 2" w:semiHidden="0" w:uiPriority="64" w:unhideWhenUsed="0"/>
-    <w:lsdException w:name="Medium List 1" w:semiHidden="0" w:uiPriority="65" w:unhideWhenUsed="0"/>
-    <w:lsdException w:name="Medium List 2" w:semiHidden="0" w:uiPriority="66" w:unhideWhenUsed="0"/>
-    <w:lsdException w:name="Medium Grid 1" w:semiHidden="0" w:uiPriority="67" w:unhideWhenUsed="0"/>
-    <w:lsdException w:name="Medium Grid 2" w:semiHidden="0" w:uiPriority="68" w:unhideWhenUsed="0"/>
-    <w:lsdException w:name="Medium Grid 3" w:semiHidden="0" w:uiPriority="69" w:unhideWhenUsed="0"/>
-    <w:lsdException w:name="Dark List" w:semiHidden="0" w:uiPriority="70" w:unhideWhenUsed="0"/>
-    <w:lsdException w:name="Colorful Shading" w:semiHidden="0" w:uiPriority="71" w:unhideWhenUsed="0"/>
-    <w:lsdException w:name="Colorful List" w:semiHidden="0" w:uiPriority="72" w:unhideWhenUsed="0"/>
-    <w:lsdException w:name="Colorful Grid" w:semiHidden="0" w:uiPriority="73" w:unhideWhenUsed="0"/>
-    <w:lsdException w:name="Light Shading Accent 1" w:semiHidden="0" w:uiPriority="60" w:unhideWhenUsed="0"/>
-    <w:lsdException w:name="Light List Accent 1" w:semiHidden="0" w:uiPriority="61" w:unhideWhenUsed="0"/>
-    <w:lsdException w:name="Light Grid Accent 1" w:semiHidden="0" w:uiPriority="62" w:unhideWhenUsed="0"/>
-    <w:lsdException w:name="Medium Shading 1 Accent 1" w:semiHidden="0" w:uiPriority="63" w:unhideWhenUsed="0"/>
-    <w:lsdException w:name="Medium Shading 2 Accent 1" w:semiHidden="0" w:uiPriority="64" w:unhideWhenUsed="0"/>
-    <w:lsdException w:name="Medium List 1 Accent 1" w:semiHidden="0" w:uiPriority="65" w:unhideWhenUsed="0"/>
-    <w:lsdException w:name="Revision" w:unhideWhenUsed="0"/>
-    <w:lsdException w:name="List Paragraph" w:semiHidden="0" w:uiPriority="34" w:unhideWhenUsed="0" w:qFormat="1"/>
-    <w:lsdException w:name="Quote" w:semiHidden="0" w:uiPriority="29" w:unhideWhenUsed="0" w:qFormat="1"/>
-    <w:lsdException w:name="Intense Quote" w:semiHidden="0" w:uiPriority="30" w:unhideWhenUsed="0" w:qFormat="1"/>
-    <w:lsdException w:name="Medium List 2 Accent 1" w:semiHidden="0" w:uiPriority="66" w:unhideWhenUsed="0"/>
-    <w:lsdException w:name="Medium Grid 1 Accent 1" w:semiHidden="0" w:uiPriority="67" w:unhideWhenUsed="0"/>
-    <w:lsdException w:name="Medium Grid 2 Accent 1" w:semiHidden="0" w:uiPriority="68" w:unhideWhenUsed="0"/>
-    <w:lsdException w:name="Medium Grid 3 Accent 1" w:semiHidden="0" w:uiPriority="69" w:unhideWhenUsed="0"/>
-    <w:lsdException w:name="Dark List Accent 1" w:semiHidden="0" w:uiPriority="70" w:unhideWhenUsed="0"/>
-    <w:lsdException w:name="Colorful Shading Accent 1" w:semiHidden="0" w:uiPriority="71" w:unhideWhenUsed="0"/>
-    <w:lsdException w:name="Colorful List Accent 1" w:semiHidden="0" w:uiPriority="72" w:unhideWhenUsed="0"/>
-    <w:lsdException w:name="Colorful Grid Accent 1" w:semiHidden="0" w:uiPriority="73" w:unhideWhenUsed="0"/>
-    <w:lsdException w:name="Light Shading Accent 2" w:semiHidden="0" w:uiPriority="60" w:unhideWhenUsed="0"/>
-    <w:lsdException w:name="Light List Accent 2" w:semiHidden="0" w:uiPriority="61" w:unhideWhenUsed="0"/>
-    <w:lsdException w:name="Light Grid Accent 2" w:semiHidden="0" w:uiPriority="62" w:unhideWhenUsed="0"/>
-    <w:lsdException w:name="Medium Shading 1 Accent 2" w:semiHidden="0" w:uiPriority="63" w:unhideWhenUsed="0"/>
-    <w:lsdException w:name="Medium Shading 2 Accent 2" w:semiHidden="0" w:uiPriority="64" w:unhideWhenUsed="0"/>
-    <w:lsdException w:name="Medium List 1 Accent 2" w:semiHidden="0" w:uiPriority="65" w:unhideWhenUsed="0"/>
-    <w:lsdException w:name="Medium List 2 Accent 2" w:semiHidden="0" w:uiPriority="66" w:unhideWhenUsed="0"/>
-    <w:lsdException w:name="Medium Grid 1 Accent 2" w:semiHidden="0" w:uiPriority="67" w:unhideWhenUsed="0"/>
-    <w:lsdException w:name="Medium Grid 2 Accent 2" w:semiHidden="0" w:uiPriority="68" w:unhideWhenUsed="0"/>
-    <w:lsdException w:name="Medium Grid 3 Accent 2" w:semiHidden="0" w:uiPriority="69" w:unhideWhenUsed="0"/>
-    <w:lsdException w:name="Dark List Accent 2" w:semiHidden="0" w:uiPriority="70" w:unhideWhenUsed="0"/>
-    <w:lsdException w:name="Colorful Shading Accent 2" w:semiHidden="0" w:uiPriority="71" w:unhideWhenUsed="0"/>
-    <w:lsdException w:name="Colorful List Accent 2" w:semiHidden="0" w:uiPriority="72" w:unhideWhenUsed="0"/>
-    <w:lsdException w:name="Colorful Grid Accent 2" w:semiHidden="0" w:uiPriority="73" w:unhideWhenUsed="0"/>
-    <w:lsdException w:name="Light Shading Accent 3" w:semiHidden="0" w:uiPriority="60" w:unhideWhenUsed="0"/>
-    <w:lsdException w:name="Light List Accent 3" w:semiHidden="0" w:uiPriority="61" w:unhideWhenUsed="0"/>
-    <w:lsdException w:name="Light Grid Accent 3" w:semiHidden="0" w:uiPriority="62" w:unhideWhenUsed="0"/>
-    <w:lsdException w:name="Medium Shading 1 Accent 3" w:semiHidden="0" w:uiPriority="63" w:unhideWhenUsed="0"/>
-    <w:lsdException w:name="Medium Shading 2 Accent 3" w:semiHidden="0" w:uiPriority="64" w:unhideWhenUsed="0"/>
-    <w:lsdException w:name="Medium List 1 Accent 3" w:semiHidden="0" w:uiPriority="65" w:unhideWhenUsed="0"/>
-    <w:lsdException w:name="Medium List 2 Accent 3" w:semiHidden="0" w:uiPriority="66" w:unhideWhenUsed="0"/>
-    <w:lsdException w:name="Medium Grid 1 Accent 3" w:semiHidden="0" w:uiPriority="67" w:unhideWhenUsed="0"/>
-    <w:lsdException w:name="Medium Grid 2 Accent 3" w:semiHidden="0" w:uiPriority="68" w:unhideWhenUsed="0"/>
-    <w:lsdException w:name="Medium Grid 3 Accent 3" w:semiHidden="0" w:uiPriority="69" w:unhideWhenUsed="0"/>
-    <w:lsdException w:name="Dark List Accent 3" w:semiHidden="0" w:uiPriority="70" w:unhideWhenUsed="0"/>
-    <w:lsdException w:name="Colorful Shading Accent 3" w:semiHidden="0" w:uiPriority="71" w:unhideWhenUsed="0"/>
-    <w:lsdException w:name="Colorful List Accent 3" w:semiHidden="0" w:uiPriority="72" w:unhideWhenUsed="0"/>
-    <w:lsdException w:name="Colorful Grid Accent 3" w:semiHidden="0" w:uiPriority="73" w:unhideWhenUsed="0"/>
-    <w:lsdException w:name="Light Shading Accent 4" w:semiHidden="0" w:uiPriority="60" w:unhideWhenUsed="0"/>
-    <w:lsdException w:name="Light List Accent 4" w:semiHidden="0" w:uiPriority="61" w:unhideWhenUsed="0"/>
-    <w:lsdException w:name="Light Grid Accent 4" w:semiHidden="0" w:uiPriority="62" w:unhideWhenUsed="0"/>
-    <w:lsdException w:name="Medium Shading 1 Accent 4" w:semiHidden="0" w:uiPriority="63" w:unhideWhenUsed="0"/>
-    <w:lsdException w:name="Medium Shading 2 Accent 4" w:semiHidden="0" w:uiPriority="64" w:unhideWhenUsed="0"/>
-    <w:lsdException w:name="Medium List 1 Accent 4" w:semiHidden="0" w:uiPriority="65" w:unhideWhenUsed="0"/>
-    <w:lsdException w:name="Medium List 2 Accent 4" w:semiHidden="0" w:uiPriority="66" w:unhideWhenUsed="0"/>
-    <w:lsdException w:name="Medium Grid 1 Accent 4" w:semiHidden="0" w:uiPriority="67" w:unhideWhenUsed="0"/>
-    <w:lsdException w:name="Medium Grid 2 Accent 4" w:semiHidden="0" w:uiPriority="68" w:unhideWhenUsed="0"/>
-    <w:lsdException w:name="Medium Grid 3 Accent 4" w:semiHidden="0" w:uiPriority="69" w:unhideWhenUsed="0"/>
-    <w:lsdException w:name="Dark List Accent 4" w:semiHidden="0" w:uiPriority="70" w:unhideWhenUsed="0"/>
-    <w:lsdException w:name="Colorful Shading Accent 4" w:semiHidden="0" w:uiPriority="71" w:unhideWhenUsed="0"/>
-    <w:lsdException w:name="Colorful List Accent 4" w:semiHidden="0" w:uiPriority="72" w:unhideWhenUsed="0"/>
-    <w:lsdException w:name="Colorful Grid Accent 4" w:semiHidden="0" w:uiPriority="73" w:unhideWhenUsed="0"/>
-    <w:lsdException w:name="Light Shading Accent 5" w:semiHidden="0" w:uiPriority="60" w:unhideWhenUsed="0"/>
-    <w:lsdException w:name="Light List Accent 5" w:semiHidden="0" w:uiPriority="61" w:unhideWhenUsed="0"/>
-    <w:lsdException w:name="Light Grid Accent 5" w:semiHidden="0" w:uiPriority="62" w:unhideWhenUsed="0"/>
-    <w:lsdException w:name="Medium Shading 1 Accent 5" w:semiHidden="0" w:uiPriority="63" w:unhideWhenUsed="0"/>
-    <w:lsdException w:name="Medium Shading 2 Accent 5" w:semiHidden="0" w:uiPriority="64" w:unhideWhenUsed="0"/>
-    <w:lsdException w:name="Medium List 1 Accent 5" w:semiHidden="0" w:uiPriority="65" w:unhideWhenUsed="0"/>
-    <w:lsdException w:name="Medium List 2 Accent 5" w:semiHidden="0" w:uiPriority="66" w:unhideWhenUsed="0"/>
-    <w:lsdException w:name="Medium Grid 1 Accent 5" w:semiHidden="0" w:uiPriority="67" w:unhideWhenUsed="0"/>
-    <w:lsdException w:name="Medium Grid 2 Accent 5" w:semiHidden="0" w:uiPriority="68" w:unhideWhenUsed="0"/>
-    <w:lsdException w:name="Medium Grid 3 Accent 5" w:semiHidden="0" w:uiPriority="69" w:unhideWhenUsed="0"/>
-    <w:lsdException w:name="Dark List Accent 5" w:semiHidden="0" w:uiPriority="70" w:unhideWhenUsed="0"/>
-    <w:lsdException w:name="Colorful Shading Accent 5" w:semiHidden="0" w:uiPriority="71" w:unhideWhenUsed="0"/>
-    <w:lsdException w:name="Colorful List Accent 5" w:semiHidden="0" w:uiPriority="72" w:unhideWhenUsed="0"/>
-    <w:lsdException w:name="Colorful Grid Accent 5" w:semiHidden="0" w:uiPriority="73" w:unhideWhenUsed="0"/>
-    <w:lsdException w:name="Light Shading Accent 6" w:semiHidden="0" w:uiPriority="60" w:unhideWhenUsed="0"/>
-    <w:lsdException w:name="Light List Accent 6" w:semiHidden="0" w:uiPriority="61" w:unhideWhenUsed="0"/>
-    <w:lsdException w:name="Light Grid Accent 6" w:semiHidden="0" w:uiPriority="62" w:unhideWhenUsed="0"/>
-    <w:lsdException w:name="Medium Shading 1 Accent 6" w:semiHidden="0" w:uiPriority="63" w:unhideWhenUsed="0"/>
-    <w:lsdException w:name="Medium Shading 2 Accent 6" w:semiHidden="0" w:uiPriority="64" w:unhideWhenUsed="0"/>
-    <w:lsdException w:name="Medium List 1 Accent 6" w:semiHidden="0" w:uiPriority="65" w:unhideWhenUsed="0"/>
-    <w:lsdException w:name="Medium List 2 Accent 6" w:semiHidden="0" w:uiPriority="66" w:unhideWhenUsed="0"/>
-    <w:lsdException w:name="Medium Grid 1 Accent 6" w:semiHidden="0" w:uiPriority="67" w:unhideWhenUsed="0"/>
-    <w:lsdException w:name="Medium Grid 2 Accent 6" w:semiHidden="0" w:uiPriority="68" w:unhideWhenUsed="0"/>
-    <w:lsdException w:name="Medium Grid 3 Accent 6" w:semiHidden="0" w:uiPriority="69" w:unhideWhenUsed="0"/>
-    <w:lsdException w:name="Dark List Accent 6" w:semiHidden="0" w:uiPriority="70" w:unhideWhenUsed="0"/>
-    <w:lsdException w:name="Colorful Shading Accent 6" w:semiHidden="0" w:uiPriority="71" w:unhideWhenUsed="0"/>
-    <w:lsdException w:name="Colorful List Accent 6" w:semiHidden="0" w:uiPriority="72" w:unhideWhenUsed="0"/>
-    <w:lsdException w:name="Colorful Grid Accent 6" w:semiHidden="0" w:uiPriority="73" w:unhideWhenUsed="0"/>
-    <w:lsdException w:name="Subtle Emphasis" w:semiHidden="0" w:uiPriority="19" w:unhideWhenUsed="0" w:qFormat="1"/>
-    <w:lsdException w:name="Intense Emphasis" w:semiHidden="0" w:uiPriority="21" w:unhideWhenUsed="0" w:qFormat="1"/>
-    <w:lsdException w:name="Subtle Reference" w:semiHidden="0" w:uiPriority="31" w:unhideWhenUsed="0" w:qFormat="1"/>
-    <w:lsdException w:name="Intense Reference" w:semiHidden="0" w:uiPriority="32" w:unhideWhenUsed="0" w:qFormat="1"/>
-    <w:lsdException w:name="Book Title" w:semiHidden="0" w:uiPriority="33" w:unhideWhenUsed="0" w:qFormat="1"/>
-    <w:lsdException w:name="Bibliography" w:uiPriority="37"/>
-    <w:lsdException w:name="TOC Heading" w:uiPriority="39" w:qFormat="1"/>
-  </w:latentStyles>
-  <w:style w:type="paragraph" w:default="1" w:styleId="Normal">
-    <w:name w:val="Normal"/>
-    <w:qFormat/>
-  </w:style>
-  <w:style w:type="character" w:default="1" w:styleId="Fuentedeprrafopredeter">
-    <w:name w:val="Default Paragraph Font"/>
-    <w:uiPriority w:val="1"/>
-    <w:semiHidden/>
-    <w:unhideWhenUsed/>
-  </w:style>
-  <w:style w:type="table" w:default="1" w:styleId="Tablanormal">
-    <w:name w:val="Normal Table"/>
-    <w:uiPriority w:val="99"/>
-    <w:semiHidden/>
-    <w:unhideWhenUsed/>
-    <w:tblPr>
-      <w:tblInd w:w="0" w:type="dxa"/>
-      <w:tblCellMar>
-        <w:top w:w="0" w:type="dxa"/>
-        <w:left w:w="108" w:type="dxa"/>
-        <w:bottom w:w="0" w:type="dxa"/>
-        <w:right w:w="108" w:type="dxa"/>
-      </w:tblCellMar>
-    </w:tblPr>
-  </w:style>
-  <w:style w:type="numbering" w:default="1" w:styleId="Sinlista">
-    <w:name w:val="No List"/>
-    <w:uiPriority w:val="99"/>
-    <w:semiHidden/>
-    <w:unhideWhenUsed/>
-  </w:style>
-  <w:style w:type="paragraph" w:styleId="Ttulo">
-    <w:name w:val="Title"/>
-    <w:basedOn w:val="Normal"/>
-    <w:next w:val="Normal"/>
-    <w:link w:val="TtuloCar"/>
-    <w:uiPriority w:val="10"/>
-    <w:qFormat/>
-    <w:rsid w:val="007F4FB5"/>
-    <w:pPr>
-      <w:pBdr>
-        <w:bottom w:val="single" w:sz="8" w:space="4" w:color="4F81BD" w:themeColor="accent1"/>
-      </w:pBdr>
-      <w:spacing w:after="300" w:line="240" w:lineRule="auto"/>
-      <w:contextualSpacing/>
-    </w:pPr>
-    <w:rPr>
-      <w:rFonts w:asciiTheme="majorHAnsi" w:eastAsiaTheme="majorEastAsia" w:hAnsiTheme="majorHAnsi" w:cstheme="majorBidi"/>
-      <w:color w:val="17365D" w:themeColor="text2" w:themeShade="BF"/>
-      <w:spacing w:val="5"/>
-      <w:kern w:val="28"/>
-      <w:sz w:val="52"/>
-      <w:szCs w:val="52"/>
-    </w:rPr>
-  </w:style>
-  <w:style w:type="character" w:customStyle="1" w:styleId="TtuloCar">
-    <w:name w:val="Título Car"/>
-    <w:basedOn w:val="Fuentedeprrafopredeter"/>
-    <w:link w:val="Ttulo"/>
-    <w:uiPriority w:val="10"/>
-    <w:rsid w:val="007F4FB5"/>
-    <w:rPr>
-      <w:rFonts w:asciiTheme="majorHAnsi" w:eastAsiaTheme="majorEastAsia" w:hAnsiTheme="majorHAnsi" w:cstheme="majorBidi"/>
-      <w:color w:val="17365D" w:themeColor="text2" w:themeShade="BF"/>
-      <w:spacing w:val="5"/>
-      <w:kern w:val="28"/>
-      <w:sz w:val="52"/>
-      <w:szCs w:val="52"/>
-    </w:rPr>
-  </w:style>
-</w:styles>
-</file>
-
-<file path=word/stylesWithEffects.xml><?xml version="1.0" encoding="utf-8"?>
-<w:styles xmlns:wpc="http://schemas.microsoft.com/office/word/2010/wordprocessingCanvas" xmlns:mc="http://schemas.openxmlformats.org/markup-compatibility/2006" xmlns:o="urn:schemas-microsoft-com:office:office" xmlns:r="http://schemas.openxmlformats.org/officeDocument/2006/relationships" xmlns:m="http://schemas.openxmlformats.org/officeDocument/2006/math" xmlns:v="urn:schemas-microsoft-com:vml" xmlns:wp14="http://schemas.microsoft.com/office/word/2010/wordprocessingDrawing" xmlns:wp="http://schemas.openxmlformats.org/drawingml/2006/wordprocessingDrawing" xmlns:w10="urn:schemas-microsoft-com:office:word" xmlns:w="http://schemas.openxmlformats.org/wordprocessingml/2006/main" xmlns:w14="http://schemas.microsoft.com/office/word/2010/wordml" xmlns:wpg="http://schemas.microsoft.com/office/word/2010/wordprocessingGroup" xmlns:wpi="http://schemas.microsoft.com/office/word/2010/wordprocessingInk" xmlns:wne="http://schemas.microsoft.com/office/word/2006/wordml" xmlns:wps="http://schemas.microsoft.com/office/word/2010/wordprocessingShape" mc:Ignorable="w14 wp14">
-  <w:docDefaults>
-    <w:rPrDefault>
-      <w:rPr>
-        <w:rFonts w:asciiTheme="minorHAnsi" w:eastAsiaTheme="minorHAnsi" w:hAnsiTheme="minorHAnsi" w:cstheme="minorBidi"/>
-        <w:sz w:val="22"/>
-        <w:szCs w:val="22"/>
-        <w:lang w:val="es-AR" w:eastAsia="en-US" w:bidi="ar-SA"/>
-      </w:rPr>
-    </w:rPrDefault>
-    <w:pPrDefault>
-      <w:pPr>
-        <w:spacing w:after="200" w:line="276" w:lineRule="auto"/>
-      </w:pPr>
-    </w:pPrDefault>
-  </w:docDefaults>
-  <w:latentStyles w:defLockedState="0" w:defUIPriority="99" w:defSemiHidden="1" w:defUnhideWhenUsed="1" w:defQFormat="0" w:count="267">
-    <w:lsdException w:name="Normal" w:semiHidden="0" w:uiPriority="0" w:unhideWhenUsed="0" w:qFormat="1"/>
-    <w:lsdException w:name="heading 1" w:semiHidden="0" w:uiPriority="9" w:unhideWhenUsed="0" w:qFormat="1"/>
-    <w:lsdException w:name="heading 2" w:uiPriority="9" w:qFormat="1"/>
-    <w:lsdException w:name="heading 3" w:uiPriority="9" w:qFormat="1"/>
-    <w:lsdException w:name="heading 4" w:uiPriority="9" w:qFormat="1"/>
-    <w:lsdException w:name="heading 5" w:uiPriority="9" w:qFormat="1"/>
-    <w:lsdException w:name="heading 6" w:uiPriority="9" w:qFormat="1"/>
-    <w:lsdException w:name="heading 7" w:uiPriority="9" w:qFormat="1"/>
-    <w:lsdException w:name="heading 8" w:uiPriority="9" w:qFormat="1"/>
-    <w:lsdException w:name="heading 9" w:uiPriority="9" w:qFormat="1"/>
-    <w:lsdException w:name="toc 1" w:uiPriority="39"/>
-    <w:lsdException w:name="toc 2" w:uiPriority="39"/>
-    <w:lsdException w:name="toc 3" w:uiPriority="39"/>
-    <w:lsdException w:name="toc 4" w:uiPriority="39"/>
-    <w:lsdException w:name="toc 5" w:uiPriority="39"/>
-    <w:lsdException w:name="toc 6" w:uiPriority="39"/>
-    <w:lsdException w:name="toc 7" w:uiPriority="39"/>
-    <w:lsdException w:name="toc 8" w:uiPriority="39"/>
-    <w:lsdException w:name="toc 9" w:uiPriority="39"/>
-    <w:lsdException w:name="caption" w:uiPriority="35" w:qFormat="1"/>
-    <w:lsdException w:name="Title" w:semiHidden="0" w:uiPriority="10" w:unhideWhenUsed="0" w:qFormat="1"/>
-    <w:lsdException w:name="Default Paragraph Font" w:uiPriority="1"/>
-    <w:lsdException w:name="Subtitle" w:semiHidden="0" w:uiPriority="11" w:unhideWhenUsed="0" w:qFormat="1"/>
-    <w:lsdException w:name="Strong" w:semiHidden="0" w:uiPriority="22" w:unhideWhenUsed="0" w:qFormat="1"/>
-    <w:lsdException w:name="Emphasis" w:semiHidden="0" w:uiPriority="20" w:unhideWhenUsed="0" w:qFormat="1"/>
-    <w:lsdException w:name="Table Grid" w:semiHidden="0" w:uiPriority="59" w:unhideWhenUsed="0"/>
-    <w:lsdException w:name="Placeholder Text" w:unhideWhenUsed="0"/>
-    <w:lsdException w:name="No Spacing" w:semiHidden="0" w:uiPriority="1" w:unhideWhenUsed="0" w:qFormat="1"/>
-    <w:lsdException w:name="Light Shading" w:semiHidden="0" w:uiPriority="60" w:unhideWhenUsed="0"/>
-    <w:lsdException w:name="Light List" w:semiHidden="0" w:uiPriority="61" w:unhideWhenUsed="0"/>
-    <w:lsdException w:name="Light Grid" w:semiHidden="0" w:uiPriority="62" w:unhideWhenUsed="0"/>
-    <w:lsdException w:name="Medium Shading 1" w:semiHidden="0" w:uiPriority="63" w:unhideWhenUsed="0"/>
-    <w:lsdException w:name="Medium Shading 2" w:semiHidden="0" w:uiPriority="64" w:unhideWhenUsed="0"/>
-    <w:lsdException w:name="Medium List 1" w:semiHidden="0" w:uiPriority="65" w:unhideWhenUsed="0"/>
-    <w:lsdException w:name="Medium List 2" w:semiHidden="0" w:uiPriority="66" w:unhideWhenUsed="0"/>
-    <w:lsdException w:name="Medium Grid 1" w:semiHidden="0" w:uiPriority="67" w:unhideWhenUsed="0"/>
-    <w:lsdException w:name="Medium Grid 2" w:semiHidden="0" w:uiPriority="68" w:unhideWhenUsed="0"/>
-    <w:lsdException w:name="Medium Grid 3" w:semiHidden="0" w:uiPriority="69" w:unhideWhenUsed="0"/>
-    <w:lsdException w:name="Dark List" w:semiHidden="0" w:uiPriority="70" w:unhideWhenUsed="0"/>
-    <w:lsdException w:name="Colorful Shading" w:semiHidden="0" w:uiPriority="71" w:unhideWhenUsed="0"/>
-    <w:lsdException w:name="Colorful List" w:semiHidden="0" w:uiPriority="72" w:unhideWhenUsed="0"/>
-    <w:lsdException w:name="Colorful Grid" w:semiHidden="0" w:uiPriority="73" w:unhideWhenUsed="0"/>
-    <w:lsdException w:name="Light Shading Accent 1" w:semiHidden="0" w:uiPriority="60" w:unhideWhenUsed="0"/>
-    <w:lsdException w:name="Light List Accent 1" w:semiHidden="0" w:uiPriority="61" w:unhideWhenUsed="0"/>
-    <w:lsdException w:name="Light Grid Accent 1" w:semiHidden="0" w:uiPriority="62" w:unhideWhenUsed="0"/>
-    <w:lsdException w:name="Medium Shading 1 Accent 1" w:semiHidden="0" w:uiPriority="63" w:unhideWhenUsed="0"/>
-    <w:lsdException w:name="Medium Shading 2 Accent 1" w:semiHidden="0" w:uiPriority="64" w:unhideWhenUsed="0"/>
-    <w:lsdException w:name="Medium List 1 Accent 1" w:semiHidden="0" w:uiPriority="65" w:unhideWhenUsed="0"/>
-    <w:lsdException w:name="Revision" w:unhideWhenUsed="0"/>
-    <w:lsdException w:name="List Paragraph" w:semiHidden="0" w:uiPriority="34" w:unhideWhenUsed="0" w:qFormat="1"/>
-    <w:lsdException w:name="Quote" w:semiHidden="0" w:uiPriority="29" w:unhideWhenUsed="0" w:qFormat="1"/>
-    <w:lsdException w:name="Intense Quote" w:semiHidden="0" w:uiPriority="30" w:unhideWhenUsed="0" w:qFormat="1"/>
-    <w:lsdException w:name="Medium List 2 Accent 1" w:semiHidden="0" w:uiPriority="66" w:unhideWhenUsed="0"/>
-    <w:lsdException w:name="Medium Grid 1 Accent 1" w:semiHidden="0" w:uiPriority="67" w:unhideWhenUsed="0"/>
-    <w:lsdException w:name="Medium Grid 2 Accent 1" w:semiHidden="0" w:uiPriority="68" w:unhideWhenUsed="0"/>
-    <w:lsdException w:name="Medium Grid 3 Accent 1" w:semiHidden="0" w:uiPriority="69" w:unhideWhenUsed="0"/>
-    <w:lsdException w:name="Dark List Accent 1" w:semiHidden="0" w:uiPriority="70" w:unhideWhenUsed="0"/>
-    <w:lsdException w:name="Colorful Shading Accent 1" w:semiHidden="0" w:uiPriority="71" w:unhideWhenUsed="0"/>
-    <w:lsdException w:name="Colorful List Accent 1" w:semiHidden="0" w:uiPriority="72" w:unhideWhenUsed="0"/>
-    <w:lsdException w:name="Colorful Grid Accent 1" w:semiHidden="0" w:uiPriority="73" w:unhideWhenUsed="0"/>
-    <w:lsdException w:name="Light Shading Accent 2" w:semiHidden="0" w:uiPriority="60" w:unhideWhenUsed="0"/>
-    <w:lsdException w:name="Light List Accent 2" w:semiHidden="0" w:uiPriority="61" w:unhideWhenUsed="0"/>
-    <w:lsdException w:name="Light Grid Accent 2" w:semiHidden="0" w:uiPriority="62" w:unhideWhenUsed="0"/>
-    <w:lsdException w:name="Medium Shading 1 Accent 2" w:semiHidden="0" w:uiPriority="63" w:unhideWhenUsed="0"/>
-    <w:lsdException w:name="Medium Shading 2 Accent 2" w:semiHidden="0" w:uiPriority="64" w:unhideWhenUsed="0"/>
-    <w:lsdException w:name="Medium List 1 Accent 2" w:semiHidden="0" w:uiPriority="65" w:unhideWhenUsed="0"/>
-    <w:lsdException w:name="Medium List 2 Accent 2" w:semiHidden="0" w:uiPriority="66" w:unhideWhenUsed="0"/>
-    <w:lsdException w:name="Medium Grid 1 Accent 2" w:semiHidden="0" w:uiPriority="67" w:unhideWhenUsed="0"/>
-    <w:lsdException w:name="Medium Grid 2 Accent 2" w:semiHidden="0" w:uiPriority="68" w:unhideWhenUsed="0"/>
-    <w:lsdException w:name="Medium Grid 3 Accent 2" w:semiHidden="0" w:uiPriority="69" w:unhideWhenUsed="0"/>
-    <w:lsdException w:name="Dark List Accent 2" w:semiHidden="0" w:uiPriority="70" w:unhideWhenUsed="0"/>
-    <w:lsdException w:name="Colorful Shading Accent 2" w:semiHidden="0" w:uiPriority="71" w:unhideWhenUsed="0"/>
-    <w:lsdException w:name="Colorful List Accent 2" w:semiHidden="0" w:uiPriority="72" w:unhideWhenUsed="0"/>
-    <w:lsdException w:name="Colorful Grid Accent 2" w:semiHidden="0" w:uiPriority="73" w:unhideWhenUsed="0"/>
-    <w:lsdException w:name="Light Shading Accent 3" w:semiHidden="0" w:uiPriority="60" w:unhideWhenUsed="0"/>
-    <w:lsdException w:name="Light List Accent 3" w:semiHidden="0" w:uiPriority="61" w:unhideWhenUsed="0"/>
-    <w:lsdException w:name="Light Grid Accent 3" w:semiHidden="0" w:uiPriority="62" w:unhideWhenUsed="0"/>
-    <w:lsdException w:name="Medium Shading 1 Accent 3" w:semiHidden="0" w:uiPriority="63" w:unhideWhenUsed="0"/>
-    <w:lsdException w:name="Medium Shading 2 Accent 3" w:semiHidden="0" w:uiPriority="64" w:unhideWhenUsed="0"/>
-    <w:lsdException w:name="Medium List 1 Accent 3" w:semiHidden="0" w:uiPriority="65" w:unhideWhenUsed="0"/>
-    <w:lsdException w:name="Medium List 2 Accent 3" w:semiHidden="0" w:uiPriority="66" w:unhideWhenUsed="0"/>
-    <w:lsdException w:name="Medium Grid 1 Accent 3" w:semiHidden="0" w:uiPriority="67" w:unhideWhenUsed="0"/>
-    <w:lsdException w:name="Medium Grid 2 Accent 3" w:semiHidden="0" w:uiPriority="68" w:unhideWhenUsed="0"/>
-    <w:lsdException w:name="Medium Grid 3 Accent 3" w:semiHidden="0" w:uiPriority="69" w:unhideWhenUsed="0"/>
-    <w:lsdException w:name="Dark List Accent 3" w:semiHidden="0" w:uiPriority="70" w:unhideWhenUsed="0"/>
-    <w:lsdException w:name="Colorful Shading Accent 3" w:semiHidden="0" w:uiPriority="71" w:unhideWhenUsed="0"/>
-    <w:lsdException w:name="Colorful List Accent 3" w:semiHidden="0" w:uiPriority="72" w:unhideWhenUsed="0"/>
-    <w:lsdException w:name="Colorful Grid Accent 3" w:semiHidden="0" w:uiPriority="73" w:unhideWhenUsed="0"/>
-    <w:lsdException w:name="Light Shading Accent 4" w:semiHidden="0" w:uiPriority="60" w:unhideWhenUsed="0"/>
-    <w:lsdException w:name="Light List Accent 4" w:semiHidden="0" w:uiPriority="61" w:unhideWhenUsed="0"/>
-    <w:lsdException w:name="Light Grid Accent 4" w:semiHidden="0" w:uiPriority="62" w:unhideWhenUsed="0"/>
-    <w:lsdException w:name="Medium Shading 1 Accent 4" w:semiHidden="0" w:uiPriority="63" w:unhideWhenUsed="0"/>
-    <w:lsdException w:name="Medium Shading 2 Accent 4" w:semiHidden="0" w:uiPriority="64" w:unhideWhenUsed="0"/>
-    <w:lsdException w:name="Medium List 1 Accent 4" w:semiHidden="0" w:uiPriority="65" w:unhideWhenUsed="0"/>
-    <w:lsdException w:name="Medium List 2 Accent 4" w:semiHidden="0" w:uiPriority="66" w:unhideWhenUsed="0"/>
-    <w:lsdException w:name="Medium Grid 1 Accent 4" w:semiHidden="0" w:uiPriority="67" w:unhideWhenUsed="0"/>
-    <w:lsdException w:name="Medium Grid 2 Accent 4" w:semiHidden="0" w:uiPriority="68" w:unhideWhenUsed="0"/>
-    <w:lsdException w:name="Medium Grid 3 Accent 4" w:semiHidden="0" w:uiPriority="69" w:unhideWhenUsed="0"/>
-    <w:lsdException w:name="Dark List Accent 4" w:semiHidden="0" w:uiPriority="70" w:unhideWhenUsed="0"/>
-    <w:lsdException w:name="Colorful Shading Accent 4" w:semiHidden="0" w:uiPriority="71" w:unhideWhenUsed="0"/>
-    <w:lsdException w:name="Colorful List Accent 4" w:semiHidden="0" w:uiPriority="72" w:unhideWhenUsed="0"/>
-    <w:lsdException w:name="Colorful Grid Accent 4" w:semiHidden="0" w:uiPriority="73" w:unhideWhenUsed="0"/>
-    <w:lsdException w:name="Light Shading Accent 5" w:semiHidden="0" w:uiPriority="60" w:unhideWhenUsed="0"/>
-    <w:lsdException w:name="Light List Accent 5" w:semiHidden="0" w:uiPriority="61" w:unhideWhenUsed="0"/>
-    <w:lsdException w:name="Light Grid Accent 5" w:semiHidden="0" w:uiPriority="62" w:unhideWhenUsed="0"/>
-    <w:lsdException w:name="Medium Shading 1 Accent 5" w:semiHidden="0" w:uiPriority="63" w:unhideWhenUsed="0"/>
-    <w:lsdException w:name="Medium Shading 2 Accent 5" w:semiHidden="0" w:uiPriority="64" w:unhideWhenUsed="0"/>
-    <w:lsdException w:name="Medium List 1 Accent 5" w:semiHidden="0" w:uiPriority="65" w:unhideWhenUsed="0"/>
-    <w:lsdException w:name="Medium List 2 Accent 5" w:semiHidden="0" w:uiPriority="66" w:unhideWhenUsed="0"/>
-    <w:lsdException w:name="Medium Grid 1 Accent 5" w:semiHidden="0" w:uiPriority="67" w:unhideWhenUsed="0"/>
-    <w:lsdException w:name="Medium Grid 2 Accent 5" w:semiHidden="0" w:uiPriority="68" w:unhideWhenUsed="0"/>
-    <w:lsdException w:name="Medium Grid 3 Accent 5" w:semiHidden="0" w:uiPriority="69" w:unhideWhenUsed="0"/>
-    <w:lsdException w:name="Dark List Accent 5" w:semiHidden="0" w:uiPriority="70" w:unhideWhenUsed="0"/>
-    <w:lsdException w:name="Colorful Shading Accent 5" w:semiHidden="0" w:uiPriority="71" w:unhideWhenUsed="0"/>
-    <w:lsdException w:name="Colorful List Accent 5" w:semiHidden="0" w:uiPriority="72" w:unhideWhenUsed="0"/>
-    <w:lsdException w:name="Colorful Grid Accent 5" w:semiHidden="0" w:uiPriority="73" w:unhideWhenUsed="0"/>
-    <w:lsdException w:name="Light Shading Accent 6" w:semiHidden="0" w:uiPriority="60" w:unhideWhenUsed="0"/>
-    <w:lsdException w:name="Light List Accent 6" w:semiHidden="0" w:uiPriority="61" w:unhideWhenUsed="0"/>
-    <w:lsdException w:name="Light Grid Accent 6" w:semiHidden="0" w:uiPriority="62" w:unhideWhenUsed="0"/>
-    <w:lsdException w:name="Medium Shading 1 Accent 6" w:semiHidden="0" w:uiPriority="63" w:unhideWhenUsed="0"/>
-    <w:lsdException w:name="Medium Shading 2 Accent 6" w:semiHidden="0" w:uiPriority="64" w:unhideWhenUsed="0"/>
-    <w:lsdException w:name="Medium List 1 Accent 6" w:semiHidden="0" w:uiPriority="65" w:unhideWhenUsed="0"/>
-    <w:lsdException w:name="Medium List 2 Accent 6" w:semiHidden="0" w:uiPriority="66" w:unhideWhenUsed="0"/>
-    <w:lsdException w:name="Medium Grid 1 Accent 6" w:semiHidden="0" w:uiPriority="67" w:unhideWhenUsed="0"/>
-    <w:lsdException w:name="Medium Grid 2 Accent 6" w:semiHidden="0" w:uiPriority="68" w:unhideWhenUsed="0"/>
-    <w:lsdException w:name="Medium Grid 3 Accent 6" w:semiHidden="0" w:uiPriority="69" w:unhideWhenUsed="0"/>
-    <w:lsdException w:name="Dark List Accent 6" w:semiHidden="0" w:uiPriority="70" w:unhideWhenUsed="0"/>
-    <w:lsdException w:name="Colorful Shading Accent 6" w:semiHidden="0" w:uiPriority="71" w:unhideWhenUsed="0"/>
-    <w:lsdException w:name="Colorful List Accent 6" w:semiHidden="0" w:uiPriority="72" w:unhideWhenUsed="0"/>
-    <w:lsdException w:name="Colorful Grid Accent 6" w:semiHidden="0" w:uiPriority="73" w:unhideWhenUsed="0"/>
-    <w:lsdException w:name="Subtle Emphasis" w:semiHidden="0" w:uiPriority="19" w:unhideWhenUsed="0" w:qFormat="1"/>
-    <w:lsdException w:name="Intense Emphasis" w:semiHidden="0" w:uiPriority="21" w:unhideWhenUsed="0" w:qFormat="1"/>
-    <w:lsdException w:name="Subtle Reference" w:semiHidden="0" w:uiPriority="31" w:unhideWhenUsed="0" w:qFormat="1"/>
-    <w:lsdException w:name="Intense Reference" w:semiHidden="0" w:uiPriority="32" w:unhideWhenUsed="0" w:qFormat="1"/>
-    <w:lsdException w:name="Book Title" w:semiHidden="0" w:uiPriority="33" w:unhideWhenUsed="0" w:qFormat="1"/>
-    <w:lsdException w:name="Bibliography" w:uiPriority="37"/>
-    <w:lsdException w:name="TOC Heading" w:uiPriority="39" w:qFormat="1"/>
+  <w:latentStyles w:defLockedState="0" w:defUIPriority="99" w:defSemiHidden="0" w:defUnhideWhenUsed="0" w:defQFormat="0" w:count="376">
+    <w:lsdException w:name="Normal" w:uiPriority="0" w:qFormat="1"/>
+    <w:lsdException w:name="heading 1" w:uiPriority="9" w:qFormat="1"/>
+    <w:lsdException w:name="heading 2" w:semiHidden="1" w:uiPriority="9" w:unhideWhenUsed="1" w:qFormat="1"/>
+    <w:lsdException w:name="heading 3" w:semiHidden="1" w:uiPriority="9" w:unhideWhenUsed="1" w:qFormat="1"/>
+    <w:lsdException w:name="heading 4" w:semiHidden="1" w:uiPriority="9" w:unhideWhenUsed="1" w:qFormat="1"/>
+    <w:lsdException w:name="heading 5" w:semiHidden="1" w:uiPriority="9" w:unhideWhenUsed="1" w:qFormat="1"/>
+    <w:lsdException w:name="heading 6" w:semiHidden="1" w:uiPriority="9" w:unhideWhenUsed="1" w:qFormat="1"/>
+    <w:lsdException w:name="heading 7" w:semiHidden="1" w:uiPriority="9" w:unhideWhenUsed="1" w:qFormat="1"/>
+    <w:lsdException w:name="heading 8" w:semiHidden="1" w:uiPriority="9" w:unhideWhenUsed="1" w:qFormat="1"/>
+    <w:lsdException w:name="heading 9" w:semiHidden="1" w:uiPriority="9" w:unhideWhenUsed="1" w:qFormat="1"/>
+    <w:lsdException w:name="index 1" w:semiHidden="1" w:unhideWhenUsed="1"/>
+    <w:lsdException w:name="index 2" w:semiHidden="1" w:unhideWhenUsed="1"/>
+    <w:lsdException w:name="index 3" w:semiHidden="1" w:unhideWhenUsed="1"/>
+    <w:lsdException w:name="index 4" w:semiHidden="1" w:unhideWhenUsed="1"/>
+    <w:lsdException w:name="index 5" w:semiHidden="1" w:unhideWhenUsed="1"/>
+    <w:lsdException w:name="index 6" w:semiHidden="1" w:unhideWhenUsed="1"/>
+    <w:lsdException w:name="index 7" w:semiHidden="1" w:unhideWhenUsed="1"/>
+    <w:lsdException w:name="index 8" w:semiHidden="1" w:unhideWhenUsed="1"/>
+    <w:lsdException w:name="index 9" w:semiHidden="1" w:unhideWhenUsed="1"/>
+    <w:lsdException w:name="toc 1" w:semiHidden="1" w:uiPriority="39" w:unhideWhenUsed="1"/>
+    <w:lsdException w:name="toc 2" w:semiHidden="1" w:uiPriority="39" w:unhideWhenUsed="1"/>
+    <w:lsdException w:name="toc 3" w:semiHidden="1" w:uiPriority="39" w:unhideWhenUsed="1"/>
+    <w:lsdException w:name="toc 4" w:semiHidden="1" w:uiPriority="39" w:unhideWhenUsed="1"/>
+    <w:lsdException w:name="toc 5" w:semiHidden="1" w:uiPriority="39" w:unhideWhenUsed="1"/>
+    <w:lsdException w:name="toc 6" w:semiHidden="1" w:uiPriority="39" w:unhideWhenUsed="1"/>
+    <w:lsdException w:name="toc 7" w:semiHidden="1" w:uiPriority="39" w:unhideWhenUsed="1"/>
+    <w:lsdException w:name="toc 8" w:semiHidden="1" w:uiPriority="39" w:unhideWhenUsed="1"/>
+    <w:lsdException w:name="toc 9" w:semiHidden="1" w:uiPriority="39" w:unhideWhenUsed="1"/>
+    <w:lsdException w:name="Normal Indent" w:semiHidden="1" w:unhideWhenUsed="1"/>
+    <w:lsdException w:name="footnote text" w:semiHidden="1" w:unhideWhenUsed="1"/>
+    <w:lsdException w:name="annotation text" w:semiHidden="1" w:unhideWhenUsed="1"/>
+    <w:lsdException w:name="header" w:semiHidden="1" w:unhideWhenUsed="1"/>
+    <w:lsdException w:name="footer" w:semiHidden="1" w:unhideWhenUsed="1"/>
+    <w:lsdException w:name="index heading" w:semiHidden="1" w:unhideWhenUsed="1"/>
+    <w:lsdException w:name="caption" w:semiHidden="1" w:uiPriority="35" w:unhideWhenUsed="1" w:qFormat="1"/>
+    <w:lsdException w:name="table of figures" w:semiHidden="1" w:unhideWhenUsed="1"/>
+    <w:lsdException w:name="envelope address" w:semiHidden="1" w:unhideWhenUsed="1"/>
+    <w:lsdException w:name="envelope return" w:semiHidden="1" w:unhideWhenUsed="1"/>
+    <w:lsdException w:name="footnote reference" w:semiHidden="1" w:unhideWhenUsed="1"/>
+    <w:lsdException w:name="annotation reference" w:semiHidden="1" w:unhideWhenUsed="1"/>
+    <w:lsdException w:name="line number" w:semiHidden="1" w:unhideWhenUsed="1"/>
+    <w:lsdException w:name="page number" w:semiHidden="1" w:unhideWhenUsed="1"/>
+    <w:lsdException w:name="endnote reference" w:semiHidden="1" w:unhideWhenUsed="1"/>
+    <w:lsdException w:name="endnote text" w:semiHidden="1" w:unhideWhenUsed="1"/>
+    <w:lsdException w:name="table of authorities" w:semiHidden="1" w:unhideWhenUsed="1"/>
+    <w:lsdException w:name="macro" w:semiHidden="1" w:unhideWhenUsed="1"/>
+    <w:lsdException w:name="toa heading" w:semiHidden="1" w:unhideWhenUsed="1"/>
+    <w:lsdException w:name="List" w:semiHidden="1" w:unhideWhenUsed="1"/>
+    <w:lsdException w:name="List Bullet" w:semiHidden="1" w:unhideWhenUsed="1"/>
+    <w:lsdException w:name="List Number" w:semiHidden="1" w:unhideWhenUsed="1"/>
+    <w:lsdException w:name="List 2" w:semiHidden="1" w:unhideWhenUsed="1"/>
+    <w:lsdException w:name="List 3" w:semiHidden="1" w:unhideWhenUsed="1"/>
+    <w:lsdException w:name="List 4" w:semiHidden="1" w:unhideWhenUsed="1"/>
+    <w:lsdException w:name="List 5" w:semiHidden="1" w:unhideWhenUsed="1"/>
+    <w:lsdException w:name="List Bullet 2" w:semiHidden="1" w:unhideWhenUsed="1"/>
+    <w:lsdException w:name="List Bullet 3" w:semiHidden="1" w:unhideWhenUsed="1"/>
+    <w:lsdException w:name="List Bullet 4" w:semiHidden="1" w:unhideWhenUsed="1"/>
+    <w:lsdException w:name="List Bullet 5" w:semiHidden="1" w:unhideWhenUsed="1"/>
+    <w:lsdException w:name="List Number 2" w:semiHidden="1" w:unhideWhenUsed="1"/>
+    <w:lsdException w:name="List Number 3" w:semiHidden="1" w:unhideWhenUsed="1"/>
+    <w:lsdException w:name="List Number 4" w:semiHidden="1" w:unhideWhenUsed="1"/>
+    <w:lsdException w:name="List Number 5" w:semiHidden="1" w:unhideWhenUsed="1"/>
+    <w:lsdException w:name="Title" w:uiPriority="10" w:qFormat="1"/>
+    <w:lsdException w:name="Closing" w:semiHidden="1" w:unhideWhenUsed="1"/>
+    <w:lsdException w:name="Signature" w:semiHidden="1" w:unhideWhenUsed="1"/>
+    <w:lsdException w:name="Default Paragraph Font" w:semiHidden="1" w:uiPriority="1" w:unhideWhenUsed="1"/>
+    <w:lsdException w:name="Body Text" w:semiHidden="1" w:unhideWhenUsed="1"/>
+    <w:lsdException w:name="Body Text Indent" w:semiHidden="1" w:unhideWhenUsed="1"/>
+    <w:lsdException w:name="List Continue" w:semiHidden="1" w:unhideWhenUsed="1"/>
+    <w:lsdException w:name="List Continue 2" w:semiHidden="1" w:unhideWhenUsed="1"/>
+    <w:lsdException w:name="List Continue 3" w:semiHidden="1" w:unhideWhenUsed="1"/>
+    <w:lsdException w:name="List Continue 4" w:semiHidden="1" w:unhideWhenUsed="1"/>
+    <w:lsdException w:name="List Continue 5" w:semiHidden="1" w:unhideWhenUsed="1"/>
+    <w:lsdException w:name="Message Header" w:semiHidden="1" w:unhideWhenUsed="1"/>
+    <w:lsdException w:name="Subtitle" w:uiPriority="11" w:qFormat="1"/>
+    <w:lsdException w:name="Salutation" w:semiHidden="1" w:unhideWhenUsed="1"/>
+    <w:lsdException w:name="Date" w:semiHidden="1" w:unhideWhenUsed="1"/>
+    <w:lsdException w:name="Body Text First Indent" w:semiHidden="1" w:unhideWhenUsed="1"/>
+    <w:lsdException w:name="Body Text First Indent 2" w:semiHidden="1" w:unhideWhenUsed="1"/>
+    <w:lsdException w:name="Note Heading" w:semiHidden="1" w:unhideWhenUsed="1"/>
+    <w:lsdException w:name="Body Text 2" w:semiHidden="1" w:unhideWhenUsed="1"/>
+    <w:lsdException w:name="Body Text 3" w:semiHidden="1" w:unhideWhenUsed="1"/>
+    <w:lsdException w:name="Body Text Indent 2" w:semiHidden="1" w:unhideWhenUsed="1"/>
+    <w:lsdException w:name="Body Text Indent 3" w:semiHidden="1" w:unhideWhenUsed="1"/>
+    <w:lsdException w:name="Block Text" w:semiHidden="1" w:unhideWhenUsed="1"/>
+    <w:lsdException w:name="Hyperlink" w:semiHidden="1" w:unhideWhenUsed="1"/>
+    <w:lsdException w:name="FollowedHyperlink" w:semiHidden="1" w:unhideWhenUsed="1"/>
+    <w:lsdException w:name="Strong" w:uiPriority="22" w:qFormat="1"/>
+    <w:lsdException w:name="Emphasis" w:uiPriority="20" w:qFormat="1"/>
+    <w:lsdException w:name="Document Map" w:semiHidden="1" w:unhideWhenUsed="1"/>
+    <w:lsdException w:name="Plain Text" w:semiHidden="1" w:unhideWhenUsed="1"/>
+    <w:lsdException w:name="E-mail Signature" w:semiHidden="1" w:unhideWhenUsed="1"/>
+    <w:lsdException w:name="HTML Top of Form" w:semiHidden="1" w:unhideWhenUsed="1"/>
+    <w:lsdException w:name="HTML Bottom of Form" w:semiHidden="1" w:unhideWhenUsed="1"/>
+    <w:lsdException w:name="Normal (Web)" w:semiHidden="1" w:unhideWhenUsed="1"/>
+    <w:lsdException w:name="HTML Acronym" w:semiHidden="1" w:unhideWhenUsed="1"/>
+    <w:lsdException w:name="HTML Address" w:semiHidden="1" w:unhideWhenUsed="1"/>
+    <w:lsdException w:name="HTML Cite" w:semiHidden="1" w:unhideWhenUsed="1"/>
+    <w:lsdException w:name="HTML Code" w:semiHidden="1" w:unhideWhenUsed="1"/>
+    <w:lsdException w:name="HTML Definition" w:semiHidden="1" w:unhideWhenUsed="1"/>
+    <w:lsdException w:name="HTML Keyboard" w:semiHidden="1" w:unhideWhenUsed="1"/>
+    <w:lsdException w:name="HTML Preformatted" w:semiHidden="1" w:unhideWhenUsed="1"/>
+    <w:lsdException w:name="HTML Sample" w:semiHidden="1" w:unhideWhenUsed="1"/>
+    <w:lsdException w:name="HTML Typewriter" w:semiHidden="1" w:unhideWhenUsed="1"/>
+    <w:lsdException w:name="HTML Variable" w:semiHidden="1" w:unhideWhenUsed="1"/>
+    <w:lsdException w:name="Normal Table" w:semiHidden="1" w:unhideWhenUsed="1"/>
+    <w:lsdException w:name="annotation subject" w:semiHidden="1" w:unhideWhenUsed="1"/>
+    <w:lsdException w:name="No List" w:semiHidden="1" w:unhideWhenUsed="1"/>
+    <w:lsdException w:name="Outline List 1" w:semiHidden="1" w:unhideWhenUsed="1"/>
+    <w:lsdException w:name="Outline List 2" w:semiHidden="1" w:unhideWhenUsed="1"/>
+    <w:lsdException w:name="Outline List 3" w:semiHidden="1" w:unhideWhenUsed="1"/>
+    <w:lsdException w:name="Table Simple 1" w:semiHidden="1" w:unhideWhenUsed="1"/>
+    <w:lsdException w:name="Table Simple 2" w:semiHidden="1" w:unhideWhenUsed="1"/>
+    <w:lsdException w:name="Table Simple 3" w:semiHidden="1" w:unhideWhenUsed="1"/>
+    <w:lsdException w:name="Table Classic 1" w:semiHidden="1" w:unhideWhenUsed="1"/>
+    <w:lsdException w:name="Table Classic 2" w:semiHidden="1" w:unhideWhenUsed="1"/>
+    <w:lsdException w:name="Table Classic 3" w:semiHidden="1" w:unhideWhenUsed="1"/>
+    <w:lsdException w:name="Table Classic 4" w:semiHidden="1" w:unhideWhenUsed="1"/>
+    <w:lsdException w:name="Table Colorful 1" w:semiHidden="1" w:unhideWhenUsed="1"/>
+    <w:lsdException w:name="Table Colorful 2" w:semiHidden="1" w:unhideWhenUsed="1"/>
+    <w:lsdException w:name="Table Colorful 3" w:semiHidden="1" w:unhideWhenUsed="1"/>
+    <w:lsdException w:name="Table Columns 1" w:semiHidden="1" w:unhideWhenUsed="1"/>
+    <w:lsdException w:name="Table Columns 2" w:semiHidden="1" w:unhideWhenUsed="1"/>
+    <w:lsdException w:name="Table Columns 3" w:semiHidden="1" w:unhideWhenUsed="1"/>
+    <w:lsdException w:name="Table Columns 4" w:semiHidden="1" w:unhideWhenUsed="1"/>
+    <w:lsdException w:name="Table Columns 5" w:semiHidden="1" w:unhideWhenUsed="1"/>
+    <w:lsdException w:name="Table Grid 1" w:semiHidden="1" w:unhideWhenUsed="1"/>
+    <w:lsdException w:name="Table Grid 2" w:semiHidden="1" w:unhideWhenUsed="1"/>
+    <w:lsdException w:name="Table Grid 3" w:semiHidden="1" w:unhideWhenUsed="1"/>
+    <w:lsdException w:name="Table Grid 4" w:semiHidden="1" w:unhideWhenUsed="1"/>
+    <w:lsdException w:name="Table Grid 5" w:semiHidden="1" w:unhideWhenUsed="1"/>
+    <w:lsdException w:name="Table Grid 6" w:semiHidden="1" w:unhideWhenUsed="1"/>
+    <w:lsdException w:name="Table Grid 7" w:semiHidden="1" w:unhideWhenUsed="1"/>
+    <w:lsdException w:name="Table Grid 8" w:semiHidden="1" w:unhideWhenUsed="1"/>
+    <w:lsdException w:name="Table List 1" w:semiHidden="1" w:unhideWhenUsed="1"/>
+    <w:lsdException w:name="Table List 2" w:semiHidden="1" w:unhideWhenUsed="1"/>
+    <w:lsdException w:name="Table List 3" w:semiHidden="1" w:unhideWhenUsed="1"/>
+    <w:lsdException w:name="Table List 4" w:semiHidden="1" w:unhideWhenUsed="1"/>
+    <w:lsdException w:name="Table List 5" w:semiHidden="1" w:unhideWhenUsed="1"/>
+    <w:lsdException w:name="Table List 6" w:semiHidden="1" w:unhideWhenUsed="1"/>
+    <w:lsdException w:name="Table List 7" w:semiHidden="1" w:unhideWhenUsed="1"/>
+    <w:lsdException w:name="Table List 8" w:semiHidden="1" w:unhideWhenUsed="1"/>
+    <w:lsdException w:name="Table 3D effects 1" w:semiHidden="1" w:unhideWhenUsed="1"/>
+    <w:lsdException w:name="Table 3D effects 2" w:semiHidden="1" w:unhideWhenUsed="1"/>
+    <w:lsdException w:name="Table 3D effects 3" w:semiHidden="1" w:unhideWhenUsed="1"/>
+    <w:lsdException w:name="Table Contemporary" w:semiHidden="1" w:unhideWhenUsed="1"/>
+    <w:lsdException w:name="Table Elegant" w:semiHidden="1" w:unhideWhenUsed="1"/>
+    <w:lsdException w:name="Table Professional" w:semiHidden="1" w:unhideWhenUsed="1"/>
+    <w:lsdException w:name="Table Subtle 1" w:semiHidden="1" w:unhideWhenUsed="1"/>
+    <w:lsdException w:name="Table Subtle 2" w:semiHidden="1" w:unhideWhenUsed="1"/>
+    <w:lsdException w:name="Table Web 1" w:semiHidden="1" w:unhideWhenUsed="1"/>
+    <w:lsdException w:name="Table Web 2" w:semiHidden="1" w:unhideWhenUsed="1"/>
+    <w:lsdException w:name="Table Web 3" w:semiHidden="1" w:unhideWhenUsed="1"/>
+    <w:lsdException w:name="Balloon Text" w:semiHidden="1" w:unhideWhenUsed="1"/>
+    <w:lsdException w:name="Table Grid" w:semiHidden="1" w:uiPriority="59" w:unhideWhenUsed="1"/>
+    <w:lsdException w:name="Table Theme" w:semiHidden="1" w:unhideWhenUsed="1"/>
+    <w:lsdException w:name="Placeholder Text" w:semiHidden="1"/>
+    <w:lsdException w:name="No Spacing" w:uiPriority="1" w:qFormat="1"/>
+    <w:lsdException w:name="Light Shading" w:uiPriority="60"/>
+    <w:lsdException w:name="Light List" w:uiPriority="61"/>
+    <w:lsdException w:name="Light Grid" w:uiPriority="62"/>
+    <w:lsdException w:name="Medium Shading 1" w:uiPriority="63"/>
+    <w:lsdException w:name="Medium Shading 2" w:uiPriority="64"/>
+    <w:lsdException w:name="Medium List 1" w:uiPriority="65"/>
+    <w:lsdException w:name="Medium List 2" w:uiPriority="66"/>
+    <w:lsdException w:name="Medium Grid 1" w:uiPriority="67"/>
+    <w:lsdException w:name="Medium Grid 2" w:uiPriority="68"/>
+    <w:lsdException w:name="Medium Grid 3" w:uiPriority="69"/>
+    <w:lsdException w:name="Dark List" w:uiPriority="70"/>
+    <w:lsdException w:name="Colorful Shading" w:uiPriority="71"/>
+    <w:lsdException w:name="Colorful List" w:uiPriority="72"/>
+    <w:lsdException w:name="Colorful Grid" w:uiPriority="73"/>
+    <w:lsdException w:name="Light Shading Accent 1" w:uiPriority="60"/>
+    <w:lsdException w:name="Light List Accent 1" w:uiPriority="61"/>
+    <w:lsdException w:name="Light Grid Accent 1" w:uiPriority="62"/>
+    <w:lsdException w:name="Medium Shading 1 Accent 1" w:uiPriority="63"/>
+    <w:lsdException w:name="Medium Shading 2 Accent 1" w:uiPriority="64"/>
+    <w:lsdException w:name="Medium List 1 Accent 1" w:uiPriority="65"/>
+    <w:lsdException w:name="Revision" w:semiHidden="1"/>
+    <w:lsdException w:name="List Paragraph" w:uiPriority="34" w:qFormat="1"/>
+    <w:lsdException w:name="Quote" w:uiPriority="29" w:qFormat="1"/>
+    <w:lsdException w:name="Intense Quote" w:uiPriority="30" w:qFormat="1"/>
+    <w:lsdException w:name="Medium List 2 Accent 1" w:uiPriority="66"/>
+    <w:lsdException w:name="Medium Grid 1 Accent 1" w:uiPriority="67"/>
+    <w:lsdException w:name="Medium Grid 2 Accent 1" w:uiPriority="68"/>
+    <w:lsdException w:name="Medium Grid 3 Accent 1" w:uiPriority="69"/>
+    <w:lsdException w:name="Dark List Accent 1" w:uiPriority="70"/>
+    <w:lsdException w:name="Colorful Shading Accent 1" w:uiPriority="71"/>
+    <w:lsdException w:name="Colorful List Accent 1" w:uiPriority="72"/>
+    <w:lsdException w:name="Colorful Grid Accent 1" w:uiPriority="73"/>
+    <w:lsdException w:name="Light Shading Accent 2" w:uiPriority="60"/>
+    <w:lsdException w:name="Light List Accent 2" w:uiPriority="61"/>
+    <w:lsdException w:name="Light Grid Accent 2" w:uiPriority="62"/>
+    <w:lsdException w:name="Medium Shading 1 Accent 2" w:uiPriority="63"/>
+    <w:lsdException w:name="Medium Shading 2 Accent 2" w:uiPriority="64"/>
+    <w:lsdException w:name="Medium List 1 Accent 2" w:uiPriority="65"/>
+    <w:lsdException w:name="Medium List 2 Accent 2" w:uiPriority="66"/>
+    <w:lsdException w:name="Medium Grid 1 Accent 2" w:uiPriority="67"/>
+    <w:lsdException w:name="Medium Grid 2 Accent 2" w:uiPriority="68"/>
+    <w:lsdException w:name="Medium Grid 3 Accent 2" w:uiPriority="69"/>
+    <w:lsdException w:name="Dark List Accent 2" w:uiPriority="70"/>
+    <w:lsdException w:name="Colorful Shading Accent 2" w:uiPriority="71"/>
+    <w:lsdException w:name="Colorful List Accent 2" w:uiPriority="72"/>
+    <w:lsdException w:name="Colorful Grid Accent 2" w:uiPriority="73"/>
+    <w:lsdException w:name="Light Shading Accent 3" w:uiPriority="60"/>
+    <w:lsdException w:name="Light List Accent 3" w:uiPriority="61"/>
+    <w:lsdException w:name="Light Grid Accent 3" w:uiPriority="62"/>
+    <w:lsdException w:name="Medium Shading 1 Accent 3" w:uiPriority="63"/>
+    <w:lsdException w:name="Medium Shading 2 Accent 3" w:uiPriority="64"/>
+    <w:lsdException w:name="Medium List 1 Accent 3" w:uiPriority="65"/>
+    <w:lsdException w:name="Medium List 2 Accent 3" w:uiPriority="66"/>
+    <w:lsdException w:name="Medium Grid 1 Accent 3" w:uiPriority="67"/>
+    <w:lsdException w:name="Medium Grid 2 Accent 3" w:uiPriority="68"/>
+    <w:lsdException w:name="Medium Grid 3 Accent 3" w:uiPriority="69"/>
+    <w:lsdException w:name="Dark List Accent 3" w:uiPriority="70"/>
+    <w:lsdException w:name="Colorful Shading Accent 3" w:uiPriority="71"/>
+    <w:lsdException w:name="Colorful List Accent 3" w:uiPriority="72"/>
+    <w:lsdException w:name="Colorful Grid Accent 3" w:uiPriority="73"/>
+    <w:lsdException w:name="Light Shading Accent 4" w:uiPriority="60"/>
+    <w:lsdException w:name="Light List Accent 4" w:uiPriority="61"/>
+    <w:lsdException w:name="Light Grid Accent 4" w:uiPriority="62"/>
+    <w:lsdException w:name="Medium Shading 1 Accent 4" w:uiPriority="63"/>
+    <w:lsdException w:name="Medium Shading 2 Accent 4" w:uiPriority="64"/>
+    <w:lsdException w:name="Medium List 1 Accent 4" w:uiPriority="65"/>
+    <w:lsdException w:name="Medium List 2 Accent 4" w:uiPriority="66"/>
+    <w:lsdException w:name="Medium Grid 1 Accent 4" w:uiPriority="67"/>
+    <w:lsdException w:name="Medium Grid 2 Accent 4" w:uiPriority="68"/>
+    <w:lsdException w:name="Medium Grid 3 Accent 4" w:uiPriority="69"/>
+    <w:lsdException w:name="Dark List Accent 4" w:uiPriority="70"/>
+    <w:lsdException w:name="Colorful Shading Accent 4" w:uiPriority="71"/>
+    <w:lsdException w:name="Colorful List Accent 4" w:uiPriority="72"/>
+    <w:lsdException w:name="Colorful Grid Accent 4" w:uiPriority="73"/>
+    <w:lsdException w:name="Light Shading Accent 5" w:uiPriority="60"/>
+    <w:lsdException w:name="Light List Accent 5" w:uiPriority="61"/>
+    <w:lsdException w:name="Light Grid Accent 5" w:uiPriority="62"/>
+    <w:lsdException w:name="Medium Shading 1 Accent 5" w:uiPriority="63"/>
+    <w:lsdException w:name="Medium Shading 2 Accent 5" w:uiPriority="64"/>
+    <w:lsdException w:name="Medium List 1 Accent 5" w:uiPriority="65"/>
+    <w:lsdException w:name="Medium List 2 Accent 5" w:uiPriority="66"/>
+    <w:lsdException w:name="Medium Grid 1 Accent 5" w:uiPriority="67"/>
+    <w:lsdException w:name="Medium Grid 2 Accent 5" w:uiPriority="68"/>
+    <w:lsdException w:name="Medium Grid 3 Accent 5" w:uiPriority="69"/>
+    <w:lsdException w:name="Dark List Accent 5" w:uiPriority="70"/>
+    <w:lsdException w:name="Colorful Shading Accent 5" w:uiPriority="71"/>
+    <w:lsdException w:name="Colorful List Accent 5" w:uiPriority="72"/>
+    <w:lsdException w:name="Colorful Grid Accent 5" w:uiPriority="73"/>
+    <w:lsdException w:name="Light Shading Accent 6" w:uiPriority="60"/>
+    <w:lsdException w:name="Light List Accent 6" w:uiPriority="61"/>
+    <w:lsdException w:name="Light Grid Accent 6" w:uiPriority="62"/>
+    <w:lsdException w:name="Medium Shading 1 Accent 6" w:uiPriority="63"/>
+    <w:lsdException w:name="Medium Shading 2 Accent 6" w:uiPriority="64"/>
+    <w:lsdException w:name="Medium List 1 Accent 6" w:uiPriority="65"/>
+    <w:lsdException w:name="Medium List 2 Accent 6" w:uiPriority="66"/>
+    <w:lsdException w:name="Medium Grid 1 Accent 6" w:uiPriority="67"/>
+    <w:lsdException w:name="Medium Grid 2 Accent 6" w:uiPriority="68"/>
+    <w:lsdException w:name="Medium Grid 3 Accent 6" w:uiPriority="69"/>
+    <w:lsdException w:name="Dark List Accent 6" w:uiPriority="70"/>
+    <w:lsdException w:name="Colorful Shading Accent 6" w:uiPriority="71"/>
+    <w:lsdException w:name="Colorful List Accent 6" w:uiPriority="72"/>
+    <w:lsdException w:name="Colorful Grid Accent 6" w:uiPriority="73"/>
+    <w:lsdException w:name="Subtle Emphasis" w:uiPriority="19" w:qFormat="1"/>
+    <w:lsdException w:name="Intense Emphasis" w:uiPriority="21" w:qFormat="1"/>
+    <w:lsdException w:name="Subtle Reference" w:uiPriority="31" w:qFormat="1"/>
+    <w:lsdException w:name="Intense Reference" w:uiPriority="32" w:qFormat="1"/>
+    <w:lsdException w:name="Book Title" w:uiPriority="33" w:qFormat="1"/>
+    <w:lsdException w:name="Bibliography" w:semiHidden="1" w:uiPriority="37" w:unhideWhenUsed="1"/>
+    <w:lsdException w:name="TOC Heading" w:semiHidden="1" w:uiPriority="39" w:unhideWhenUsed="1" w:qFormat="1"/>
+    <w:lsdException w:name="Plain Table 1" w:uiPriority="41"/>
+    <w:lsdException w:name="Plain Table 2" w:uiPriority="42"/>
+    <w:lsdException w:name="Plain Table 3" w:uiPriority="43"/>
+    <w:lsdException w:name="Plain Table 4" w:uiPriority="44"/>
+    <w:lsdException w:name="Plain Table 5" w:uiPriority="45"/>
+    <w:lsdException w:name="Grid Table Light" w:uiPriority="40"/>
+    <w:lsdException w:name="Grid Table 1 Light" w:uiPriority="46"/>
+    <w:lsdException w:name="Grid Table 2" w:uiPriority="47"/>
+    <w:lsdException w:name="Grid Table 3" w:uiPriority="48"/>
+    <w:lsdException w:name="Grid Table 4" w:uiPriority="49"/>
+    <w:lsdException w:name="Grid Table 5 Dark" w:uiPriority="50"/>
+    <w:lsdException w:name="Grid Table 6 Colorful" w:uiPriority="51"/>
+    <w:lsdException w:name="Grid Table 7 Colorful" w:uiPriority="52"/>
+    <w:lsdException w:name="Grid Table 1 Light Accent 1" w:uiPriority="46"/>
+    <w:lsdException w:name="Grid Table 2 Accent 1" w:uiPriority="47"/>
+    <w:lsdException w:name="Grid Table 3 Accent 1" w:uiPriority="48"/>
+    <w:lsdException w:name="Grid Table 4 Accent 1" w:uiPriority="49"/>
+    <w:lsdException w:name="Grid Table 5 Dark Accent 1" w:uiPriority="50"/>
+    <w:lsdException w:name="Grid Table 6 Colorful Accent 1" w:uiPriority="51"/>
+    <w:lsdException w:name="Grid Table 7 Colorful Accent 1" w:uiPriority="52"/>
+    <w:lsdException w:name="Grid Table 1 Light Accent 2" w:uiPriority="46"/>
+    <w:lsdException w:name="Grid Table 2 Accent 2" w:uiPriority="47"/>
+    <w:lsdException w:name="Grid Table 3 Accent 2" w:uiPriority="48"/>
+    <w:lsdException w:name="Grid Table 4 Accent 2" w:uiPriority="49"/>
+    <w:lsdException w:name="Grid Table 5 Dark Accent 2" w:uiPriority="50"/>
+    <w:lsdException w:name="Grid Table 6 Colorful Accent 2" w:uiPriority="51"/>
+    <w:lsdException w:name="Grid Table 7 Colorful Accent 2" w:uiPriority="52"/>
+    <w:lsdException w:name="Grid Table 1 Light Accent 3" w:uiPriority="46"/>
+    <w:lsdException w:name="Grid Table 2 Accent 3" w:uiPriority="47"/>
+    <w:lsdException w:name="Grid Table 3 Accent 3" w:uiPriority="48"/>
+    <w:lsdException w:name="Grid Table 4 Accent 3" w:uiPriority="49"/>
+    <w:lsdException w:name="Grid Table 5 Dark Accent 3" w:uiPriority="50"/>
+    <w:lsdException w:name="Grid Table 6 Colorful Accent 3" w:uiPriority="51"/>
+    <w:lsdException w:name="Grid Table 7 Colorful Accent 3" w:uiPriority="52"/>
+    <w:lsdException w:name="Grid Table 1 Light Accent 4" w:uiPriority="46"/>
+    <w:lsdException w:name="Grid Table 2 Accent 4" w:uiPriority="47"/>
+    <w:lsdException w:name="Grid Table 3 Accent 4" w:uiPriority="48"/>
+    <w:lsdException w:name="Grid Table 4 Accent 4" w:uiPriority="49"/>
+    <w:lsdException w:name="Grid Table 5 Dark Accent 4" w:uiPriority="50"/>
+    <w:lsdException w:name="Grid Table 6 Colorful Accent 4" w:uiPriority="51"/>
+    <w:lsdException w:name="Grid Table 7 Colorful Accent 4" w:uiPriority="52"/>
+    <w:lsdException w:name="Grid Table 1 Light Accent 5" w:uiPriority="46"/>
+    <w:lsdException w:name="Grid Table 2 Accent 5" w:uiPriority="47"/>
+    <w:lsdException w:name="Grid Table 3 Accent 5" w:uiPriority="48"/>
+    <w:lsdException w:name="Grid Table 4 Accent 5" w:uiPriority="49"/>
+    <w:lsdException w:name="Grid Table 5 Dark Accent 5" w:uiPriority="50"/>
+    <w:lsdException w:name="Grid Table 6 Colorful Accent 5" w:uiPriority="51"/>
+    <w:lsdException w:name="Grid Table 7 Colorful Accent 5" w:uiPriority="52"/>
+    <w:lsdException w:name="Grid Table 1 Light Accent 6" w:uiPriority="46"/>
+    <w:lsdException w:name="Grid Table 2 Accent 6" w:uiPriority="47"/>
+    <w:lsdException w:name="Grid Table 3 Accent 6" w:uiPriority="48"/>
+    <w:lsdException w:name="Grid Table 4 Accent 6" w:uiPriority="49"/>
+    <w:lsdException w:name="Grid Table 5 Dark Accent 6" w:uiPriority="50"/>
+    <w:lsdException w:name="Grid Table 6 Colorful Accent 6" w:uiPriority="51"/>
+    <w:lsdException w:name="Grid Table 7 Colorful Accent 6" w:uiPriority="52"/>
+    <w:lsdException w:name="List Table 1 Light" w:uiPriority="46"/>
+    <w:lsdException w:name="List Table 2" w:uiPriority="47"/>
+    <w:lsdException w:name="List Table 3" w:uiPriority="48"/>
+    <w:lsdException w:name="List Table 4" w:uiPriority="49"/>
+    <w:lsdException w:name="List Table 5 Dark" w:uiPriority="50"/>
+    <w:lsdException w:name="List Table 6 Colorful" w:uiPriority="51"/>
+    <w:lsdException w:name="List Table 7 Colorful" w:uiPriority="52"/>
+    <w:lsdException w:name="List Table 1 Light Accent 1" w:uiPriority="46"/>
+    <w:lsdException w:name="List Table 2 Accent 1" w:uiPriority="47"/>
+    <w:lsdException w:name="List Table 3 Accent 1" w:uiPriority="48"/>
+    <w:lsdException w:name="List Table 4 Accent 1" w:uiPriority="49"/>
+    <w:lsdException w:name="List Table 5 Dark Accent 1" w:uiPriority="50"/>
+    <w:lsdException w:name="List Table 6 Colorful Accent 1" w:uiPriority="51"/>
+    <w:lsdException w:name="List Table 7 Colorful Accent 1" w:uiPriority="52"/>
+    <w:lsdException w:name="List Table 1 Light Accent 2" w:uiPriority="46"/>
+    <w:lsdException w:name="List Table 2 Accent 2" w:uiPriority="47"/>
+    <w:lsdException w:name="List Table 3 Accent 2" w:uiPriority="48"/>
+    <w:lsdException w:name="List Table 4 Accent 2" w:uiPriority="49"/>
+    <w:lsdException w:name="List Table 5 Dark Accent 2" w:uiPriority="50"/>
+    <w:lsdException w:name="List Table 6 Colorful Accent 2" w:uiPriority="51"/>
+    <w:lsdException w:name="List Table 7 Colorful Accent 2" w:uiPriority="52"/>
+    <w:lsdException w:name="List Table 1 Light Accent 3" w:uiPriority="46"/>
+    <w:lsdException w:name="List Table 2 Accent 3" w:uiPriority="47"/>
+    <w:lsdException w:name="List Table 3 Accent 3" w:uiPriority="48"/>
+    <w:lsdException w:name="List Table 4 Accent 3" w:uiPriority="49"/>
+    <w:lsdException w:name="List Table 5 Dark Accent 3" w:uiPriority="50"/>
+    <w:lsdException w:name="List Table 6 Colorful Accent 3" w:uiPriority="51"/>
+    <w:lsdException w:name="List Table 7 Colorful Accent 3" w:uiPriority="52"/>
+    <w:lsdException w:name="List Table 1 Light Accent 4" w:uiPriority="46"/>
+    <w:lsdException w:name="List Table 2 Accent 4" w:uiPriority="47"/>
+    <w:lsdException w:name="List Table 3 Accent 4" w:uiPriority="48"/>
+    <w:lsdException w:name="List Table 4 Accent 4" w:uiPriority="49"/>
+    <w:lsdException w:name="List Table 5 Dark Accent 4" w:uiPriority="50"/>
+    <w:lsdException w:name="List Table 6 Colorful Accent 4" w:uiPriority="51"/>
+    <w:lsdException w:name="List Table 7 Colorful Accent 4" w:uiPriority="52"/>
+    <w:lsdException w:name="List Table 1 Light Accent 5" w:uiPriority="46"/>
+    <w:lsdException w:name="List Table 2 Accent 5" w:uiPriority="47"/>
+    <w:lsdException w:name="List Table 3 Accent 5" w:uiPriority="48"/>
+    <w:lsdException w:name="List Table 4 Accent 5" w:uiPriority="49"/>
+    <w:lsdException w:name="List Table 5 Dark Accent 5" w:uiPriority="50"/>
+    <w:lsdException w:name="List Table 6 Colorful Accent 5" w:uiPriority="51"/>
+    <w:lsdException w:name="List Table 7 Colorful Accent 5" w:uiPriority="52"/>
+    <w:lsdException w:name="List Table 1 Light Accent 6" w:uiPriority="46"/>
+    <w:lsdException w:name="List Table 2 Accent 6" w:uiPriority="47"/>
+    <w:lsdException w:name="List Table 3 Accent 6" w:uiPriority="48"/>
+    <w:lsdException w:name="List Table 4 Accent 6" w:uiPriority="49"/>
+    <w:lsdException w:name="List Table 5 Dark Accent 6" w:uiPriority="50"/>
+    <w:lsdException w:name="List Table 6 Colorful Accent 6" w:uiPriority="51"/>
+    <w:lsdException w:name="List Table 7 Colorful Accent 6" w:uiPriority="52"/>
+    <w:lsdException w:name="Mention" w:semiHidden="1" w:unhideWhenUsed="1"/>
+    <w:lsdException w:name="Smart Hyperlink" w:semiHidden="1" w:unhideWhenUsed="1"/>
+    <w:lsdException w:name="Hashtag" w:semiHidden="1" w:unhideWhenUsed="1"/>
+    <w:lsdException w:name="Unresolved Mention" w:semiHidden="1" w:unhideWhenUsed="1"/>
+    <w:lsdException w:name="Smart Link" w:semiHidden="1" w:unhideWhenUsed="1"/>
   </w:latentStyles>
   <w:style w:type="paragraph" w:default="1" w:styleId="Normal">
     <w:name w:val="Normal"/>

</xml_diff>